<commit_message>
Actualizacion plan de pruebas e informe de calidad.
</commit_message>
<xml_diff>
--- a/Docs/Quality Reports/Sprint3-QAReport.docx
+++ b/Docs/Quality Reports/Sprint3-QAReport.docx
@@ -1414,6 +1414,7 @@
       </w:pPr>
       <w:r>
         <w:rPr>
+          <w:noProof/>
           <w:sz w:val="22"/>
           <w:szCs w:val="22"/>
         </w:rPr>
@@ -2191,7 +2192,21 @@
           <w:sz w:val="22"/>
           <w:szCs w:val="22"/>
         </w:rPr>
-        <w:t xml:space="preserve"> en la clausula </w:t>
+        <w:t xml:space="preserve"> en la </w:t>
+      </w:r>
+      <w:r>
+        <w:rPr>
+          <w:sz w:val="22"/>
+          <w:szCs w:val="22"/>
+        </w:rPr>
+        <w:t>cláusula</w:t>
+      </w:r>
+      <w:r>
+        <w:rPr>
+          <w:sz w:val="22"/>
+          <w:szCs w:val="22"/>
+        </w:rPr>
+        <w:t xml:space="preserve"> </w:t>
       </w:r>
       <w:r>
         <w:rPr>
@@ -2704,14 +2719,7 @@
           <w:sz w:val="22"/>
           <w:szCs w:val="22"/>
         </w:rPr>
-        <w:t xml:space="preserve">y en </w:t>
-      </w:r>
-      <w:r>
-        <w:rPr>
-          <w:sz w:val="22"/>
-          <w:szCs w:val="22"/>
-        </w:rPr>
-        <w:t>“</w:t>
+        <w:t>y en “</w:t>
       </w:r>
       <w:r>
         <w:rPr>
@@ -2967,35 +2975,7 @@
           <w:sz w:val="22"/>
           <w:szCs w:val="22"/>
         </w:rPr>
-        <w:t xml:space="preserve">, que añade una deuda técnica de </w:t>
-      </w:r>
-      <w:r>
-        <w:rPr>
-          <w:sz w:val="22"/>
-          <w:szCs w:val="22"/>
-        </w:rPr>
-        <w:t>8</w:t>
-      </w:r>
-      <w:r>
-        <w:rPr>
-          <w:sz w:val="22"/>
-          <w:szCs w:val="22"/>
-        </w:rPr>
-        <w:t xml:space="preserve"> minutos,</w:t>
-      </w:r>
-      <w:r>
-        <w:rPr>
-          <w:sz w:val="22"/>
-          <w:szCs w:val="22"/>
-        </w:rPr>
-        <w:t xml:space="preserve"> definiendo una constante para el literal “Fallo al escribir en la base de datos” que se repite 3 veces y se encuentra en el tratamiento de excepciones </w:t>
-      </w:r>
-      <w:r>
-        <w:rPr>
-          <w:sz w:val="22"/>
-          <w:szCs w:val="22"/>
-        </w:rPr>
-        <w:t>“</w:t>
+        <w:t>, que añade una deuda técnica de 8 minutos, definiendo una constante para el literal “Fallo al escribir en la base de datos” que se repite 3 veces y se encuentra en el tratamiento de excepciones “</w:t>
       </w:r>
       <w:r>
         <w:rPr>
@@ -3276,29 +3256,17 @@
           <w:sz w:val="22"/>
           <w:szCs w:val="22"/>
         </w:rPr>
-        <w:t>, que añade una deuda técnica de 8 minutos, definiendo una constante para el literal “</w:t>
-      </w:r>
-      <w:r>
-        <w:rPr>
-          <w:sz w:val="22"/>
-          <w:szCs w:val="22"/>
-        </w:rPr>
-        <w:t>seleccionado.txt</w:t>
-      </w:r>
-      <w:r>
-        <w:rPr>
-          <w:sz w:val="22"/>
-          <w:szCs w:val="22"/>
-        </w:rPr>
-        <w:t>” que se repite 3 veces y se</w:t>
-      </w:r>
-      <w:r>
-        <w:rPr>
-          <w:sz w:val="22"/>
-          <w:szCs w:val="22"/>
-        </w:rPr>
-        <w:t xml:space="preserve"> usa</w:t>
-      </w:r>
+        <w:t xml:space="preserve">, que añade una deuda técnica de 8 minutos, definiendo una constante para el literal “seleccionado.txt” que se repite 3 veces y se usa en la creación del </w:t>
+      </w:r>
+      <w:proofErr w:type="spellStart"/>
+      <w:r>
+        <w:rPr>
+          <w:sz w:val="22"/>
+          <w:szCs w:val="22"/>
+        </w:rPr>
+        <w:t>FileWriter</w:t>
+      </w:r>
+      <w:proofErr w:type="spellEnd"/>
       <w:r>
         <w:rPr>
           <w:sz w:val="22"/>
@@ -3306,36 +3274,27 @@
         </w:rPr>
         <w:t xml:space="preserve"> </w:t>
       </w:r>
-      <w:r>
-        <w:rPr>
-          <w:sz w:val="22"/>
-          <w:szCs w:val="22"/>
-        </w:rPr>
-        <w:t xml:space="preserve">en la creación del </w:t>
-      </w:r>
-      <w:proofErr w:type="spellStart"/>
-      <w:r>
-        <w:rPr>
-          <w:sz w:val="22"/>
-          <w:szCs w:val="22"/>
-        </w:rPr>
-        <w:t>FileWriter</w:t>
-      </w:r>
-      <w:proofErr w:type="spellEnd"/>
-      <w:r>
-        <w:rPr>
-          <w:sz w:val="22"/>
-          <w:szCs w:val="22"/>
-        </w:rPr>
-        <w:t xml:space="preserve"> </w:t>
-      </w:r>
-      <w:proofErr w:type="spellStart"/>
-      <w:r>
-        <w:rPr>
-          <w:sz w:val="22"/>
-          <w:szCs w:val="22"/>
-        </w:rPr>
-        <w:t>outputStreamWiter</w:t>
+      <w:proofErr w:type="spellStart"/>
+      <w:r>
+        <w:rPr>
+          <w:sz w:val="22"/>
+          <w:szCs w:val="22"/>
+        </w:rPr>
+        <w:t>outputStreamW</w:t>
+      </w:r>
+      <w:r>
+        <w:rPr>
+          <w:sz w:val="22"/>
+          <w:szCs w:val="22"/>
+        </w:rPr>
+        <w:t>r</w:t>
+      </w:r>
+      <w:r>
+        <w:rPr>
+          <w:sz w:val="22"/>
+          <w:szCs w:val="22"/>
+        </w:rPr>
+        <w:t>iter</w:t>
       </w:r>
       <w:proofErr w:type="spellEnd"/>
       <w:r>
@@ -3477,6 +3436,8 @@
       <w:proofErr w:type="spellStart"/>
       <w:r>
         <w:rPr>
+          <w:i/>
+          <w:iCs/>
           <w:sz w:val="22"/>
           <w:szCs w:val="22"/>
         </w:rPr>

</xml_diff>

<commit_message>
Actualizacion informe de calidad 2 de diciembre.
</commit_message>
<xml_diff>
--- a/Docs/Quality Reports/Sprint3-QAReport.docx
+++ b/Docs/Quality Reports/Sprint3-QAReport.docx
@@ -94,31 +94,7 @@
           <w:sz w:val="28"/>
           <w:szCs w:val="28"/>
         </w:rPr>
-        <w:t xml:space="preserve">Daniel </w:t>
-      </w:r>
-      <w:proofErr w:type="spellStart"/>
-      <w:r>
-        <w:rPr>
-          <w:rFonts w:ascii="Calibri Light" w:eastAsia="Calibri Light" w:hAnsi="Calibri Light"/>
-          <w:b/>
-          <w:bCs/>
-          <w:color w:val="808080" w:themeColor="background1" w:themeShade="80"/>
-          <w:sz w:val="28"/>
-          <w:szCs w:val="28"/>
-        </w:rPr>
-        <w:t>Llovio</w:t>
-      </w:r>
-      <w:proofErr w:type="spellEnd"/>
-      <w:r>
-        <w:rPr>
-          <w:rFonts w:ascii="Calibri Light" w:eastAsia="Calibri Light" w:hAnsi="Calibri Light"/>
-          <w:b/>
-          <w:bCs/>
-          <w:color w:val="808080" w:themeColor="background1" w:themeShade="80"/>
-          <w:sz w:val="28"/>
-          <w:szCs w:val="28"/>
-        </w:rPr>
-        <w:t xml:space="preserve"> del Río y Víctor Pérez Aberasturi</w:t>
+        <w:t>Daniel Llovio del Río y Víctor Pérez Aberasturi</w:t>
       </w:r>
     </w:p>
     <w:p>
@@ -201,7 +177,8 @@
     </w:p>
     <w:p>
       <w:pPr>
-        <w:ind w:left="260"/>
+        <w:spacing w:after="120"/>
+        <w:ind w:left="261"/>
       </w:pPr>
       <w:r>
         <w:rPr>
@@ -285,8 +262,8 @@
     </w:p>
     <w:p>
       <w:pPr>
-        <w:spacing w:line="0" w:lineRule="atLeast"/>
-        <w:ind w:left="260"/>
+        <w:spacing w:after="120" w:line="0" w:lineRule="atLeast"/>
+        <w:ind w:left="261"/>
         <w:rPr>
           <w:b/>
           <w:sz w:val="22"/>
@@ -446,45 +423,14 @@
         </w:rPr>
         <w:t xml:space="preserve">Con la nueva implementación del código, se han solucionado dos de los </w:t>
       </w:r>
-      <w:proofErr w:type="spellStart"/>
-      <w:r>
-        <w:rPr>
-          <w:i/>
-          <w:iCs/>
-          <w:sz w:val="22"/>
-          <w:szCs w:val="22"/>
-        </w:rPr>
-        <w:t>code</w:t>
-      </w:r>
-      <w:proofErr w:type="spellEnd"/>
-      <w:r>
-        <w:rPr>
-          <w:i/>
-          <w:iCs/>
-          <w:sz w:val="22"/>
-          <w:szCs w:val="22"/>
-        </w:rPr>
-        <w:t xml:space="preserve"> </w:t>
-      </w:r>
-      <w:proofErr w:type="spellStart"/>
-      <w:r>
-        <w:rPr>
-          <w:i/>
-          <w:iCs/>
-          <w:sz w:val="22"/>
-          <w:szCs w:val="22"/>
-        </w:rPr>
-        <w:t>smells</w:t>
-      </w:r>
-      <w:proofErr w:type="spellEnd"/>
-      <w:r>
-        <w:rPr>
-          <w:i/>
-          <w:iCs/>
-          <w:sz w:val="22"/>
-          <w:szCs w:val="22"/>
-        </w:rPr>
-        <w:t xml:space="preserve"> </w:t>
+      <w:r>
+        <w:rPr>
+          <w:i/>
+          <w:iCs/>
+          <w:sz w:val="22"/>
+          <w:szCs w:val="22"/>
+        </w:rPr>
+        <w:t xml:space="preserve">code smells </w:t>
       </w:r>
       <w:r>
         <w:rPr>
@@ -535,19 +481,8 @@
           <w:sz w:val="22"/>
           <w:szCs w:val="22"/>
         </w:rPr>
-        <w:t xml:space="preserve"> </w:t>
-      </w:r>
-      <w:proofErr w:type="spellStart"/>
-      <w:r>
-        <w:rPr>
-          <w:i/>
-          <w:iCs/>
-          <w:sz w:val="22"/>
-          <w:szCs w:val="22"/>
-        </w:rPr>
-        <w:t>issues</w:t>
-      </w:r>
-      <w:proofErr w:type="spellEnd"/>
+        <w:t xml:space="preserve"> issues</w:t>
+      </w:r>
       <w:r>
         <w:rPr>
           <w:sz w:val="22"/>
@@ -562,37 +497,15 @@
         </w:rPr>
         <w:t xml:space="preserve">ambos de </w:t>
       </w:r>
-      <w:proofErr w:type="spellStart"/>
-      <w:r>
-        <w:rPr>
-          <w:i/>
-          <w:iCs/>
-          <w:sz w:val="22"/>
-          <w:szCs w:val="22"/>
-        </w:rPr>
-        <w:t>minor</w:t>
-      </w:r>
-      <w:proofErr w:type="spellEnd"/>
-      <w:r>
-        <w:rPr>
-          <w:i/>
-          <w:iCs/>
-          <w:sz w:val="22"/>
-          <w:szCs w:val="22"/>
-        </w:rPr>
-        <w:t xml:space="preserve"> </w:t>
-      </w:r>
-      <w:proofErr w:type="spellStart"/>
-      <w:r>
-        <w:rPr>
-          <w:i/>
-          <w:iCs/>
-          <w:sz w:val="22"/>
-          <w:szCs w:val="22"/>
-        </w:rPr>
-        <w:t>severity</w:t>
-      </w:r>
-      <w:proofErr w:type="spellEnd"/>
+      <w:r>
+        <w:rPr>
+          <w:i/>
+          <w:iCs/>
+          <w:sz w:val="22"/>
+          <w:szCs w:val="22"/>
+        </w:rPr>
+        <w:t>minor severity</w:t>
+      </w:r>
       <w:r>
         <w:rPr>
           <w:sz w:val="22"/>
@@ -621,8 +534,8 @@
     </w:p>
     <w:p>
       <w:pPr>
-        <w:spacing w:line="0" w:lineRule="atLeast"/>
-        <w:ind w:left="260"/>
+        <w:spacing w:after="120" w:line="0" w:lineRule="atLeast"/>
+        <w:ind w:left="261"/>
         <w:rPr>
           <w:b/>
           <w:sz w:val="22"/>
@@ -670,66 +583,103 @@
         </w:rPr>
         <w:t xml:space="preserve">Arreglar el </w:t>
       </w:r>
-      <w:proofErr w:type="spellStart"/>
-      <w:r>
-        <w:rPr>
-          <w:i/>
-          <w:iCs/>
-          <w:sz w:val="22"/>
-          <w:szCs w:val="22"/>
-        </w:rPr>
-        <w:t>code</w:t>
-      </w:r>
-      <w:proofErr w:type="spellEnd"/>
-      <w:r>
-        <w:rPr>
-          <w:i/>
-          <w:iCs/>
+      <w:r>
+        <w:rPr>
+          <w:i/>
+          <w:iCs/>
+          <w:sz w:val="22"/>
+          <w:szCs w:val="22"/>
+        </w:rPr>
+        <w:t xml:space="preserve">code smell </w:t>
+      </w:r>
+      <w:r>
+        <w:rPr>
+          <w:i/>
+          <w:iCs/>
+          <w:sz w:val="22"/>
+          <w:szCs w:val="22"/>
+        </w:rPr>
+        <w:t>M</w:t>
+      </w:r>
+      <w:r>
+        <w:rPr>
+          <w:i/>
+          <w:iCs/>
+          <w:sz w:val="22"/>
+          <w:szCs w:val="22"/>
+        </w:rPr>
+        <w:t>inor</w:t>
+      </w:r>
+      <w:r>
+        <w:rPr>
           <w:sz w:val="22"/>
           <w:szCs w:val="22"/>
         </w:rPr>
         <w:t xml:space="preserve"> </w:t>
       </w:r>
-      <w:proofErr w:type="spellStart"/>
-      <w:r>
-        <w:rPr>
-          <w:i/>
-          <w:iCs/>
-          <w:sz w:val="22"/>
-          <w:szCs w:val="22"/>
-        </w:rPr>
-        <w:t>smell</w:t>
-      </w:r>
-      <w:proofErr w:type="spellEnd"/>
-      <w:r>
-        <w:rPr>
-          <w:i/>
-          <w:iCs/>
+      <w:r>
+        <w:rPr>
+          <w:sz w:val="22"/>
+          <w:szCs w:val="22"/>
+        </w:rPr>
+        <w:t xml:space="preserve">localizado en la clase </w:t>
+      </w:r>
+      <w:r>
+        <w:rPr>
+          <w:sz w:val="22"/>
+          <w:szCs w:val="22"/>
+        </w:rPr>
+        <w:t>Main</w:t>
+      </w:r>
+      <w:r>
+        <w:rPr>
+          <w:sz w:val="22"/>
+          <w:szCs w:val="22"/>
+        </w:rPr>
+        <w:t xml:space="preserve">Activity, que agrega hasta </w:t>
+      </w:r>
+      <w:r>
+        <w:rPr>
+          <w:sz w:val="22"/>
+          <w:szCs w:val="22"/>
+        </w:rPr>
+        <w:t>5</w:t>
+      </w:r>
+      <w:r>
+        <w:rPr>
+          <w:sz w:val="22"/>
+          <w:szCs w:val="22"/>
+        </w:rPr>
+        <w:t xml:space="preserve"> minutos de deuda técnica</w:t>
+      </w:r>
+      <w:r>
+        <w:rPr>
+          <w:sz w:val="22"/>
+          <w:szCs w:val="22"/>
+        </w:rPr>
+        <w:t>,</w:t>
+      </w:r>
+      <w:r>
+        <w:rPr>
           <w:sz w:val="22"/>
           <w:szCs w:val="22"/>
         </w:rPr>
         <w:t xml:space="preserve"> </w:t>
       </w:r>
-      <w:proofErr w:type="spellStart"/>
-      <w:r>
-        <w:rPr>
-          <w:i/>
-          <w:iCs/>
-          <w:sz w:val="22"/>
-          <w:szCs w:val="22"/>
-        </w:rPr>
-        <w:t>M</w:t>
-      </w:r>
-      <w:r>
-        <w:rPr>
-          <w:i/>
-          <w:iCs/>
-          <w:sz w:val="22"/>
-          <w:szCs w:val="22"/>
-        </w:rPr>
-        <w:t>inor</w:t>
-      </w:r>
-      <w:proofErr w:type="spellEnd"/>
+      <w:r>
+        <w:rPr>
+          <w:sz w:val="22"/>
+          <w:szCs w:val="22"/>
+        </w:rPr>
+        <w:t>eliminando la variable local</w:t>
+      </w:r>
+      <w:r>
+        <w:rPr>
+          <w:sz w:val="22"/>
+          <w:szCs w:val="22"/>
+        </w:rPr>
+        <w:t xml:space="preserve"> no usada</w:t>
+      </w:r>
       <w:r>
         <w:rPr>
           <w:sz w:val="22"/>
@@ -739,128 +689,19 @@
       </w:r>
       <w:r>
         <w:rPr>
-          <w:sz w:val="22"/>
-          <w:szCs w:val="22"/>
-        </w:rPr>
-        <w:t xml:space="preserve">localizado en la clase </w:t>
-      </w:r>
-      <w:proofErr w:type="spellStart"/>
-      <w:r>
-        <w:rPr>
-          <w:sz w:val="22"/>
-          <w:szCs w:val="22"/>
-        </w:rPr>
-        <w:t>Main</w:t>
-      </w:r>
-      <w:r>
-        <w:rPr>
-          <w:sz w:val="22"/>
-          <w:szCs w:val="22"/>
-        </w:rPr>
-        <w:t>Activity</w:t>
-      </w:r>
-      <w:proofErr w:type="spellEnd"/>
-      <w:r>
-        <w:rPr>
-          <w:sz w:val="22"/>
-          <w:szCs w:val="22"/>
-        </w:rPr>
-        <w:t xml:space="preserve">, que agrega hasta </w:t>
-      </w:r>
-      <w:r>
-        <w:rPr>
-          <w:sz w:val="22"/>
-          <w:szCs w:val="22"/>
-        </w:rPr>
-        <w:t>5</w:t>
-      </w:r>
-      <w:r>
-        <w:rPr>
-          <w:sz w:val="22"/>
-          <w:szCs w:val="22"/>
-        </w:rPr>
-        <w:t xml:space="preserve"> minutos de deuda técnica</w:t>
-      </w:r>
-      <w:r>
-        <w:rPr>
-          <w:sz w:val="22"/>
-          <w:szCs w:val="22"/>
-        </w:rPr>
-        <w:t>,</w:t>
-      </w:r>
-      <w:r>
-        <w:rPr>
-          <w:sz w:val="22"/>
-          <w:szCs w:val="22"/>
-        </w:rPr>
-        <w:t xml:space="preserve"> </w:t>
-      </w:r>
-      <w:r>
-        <w:rPr>
-          <w:sz w:val="22"/>
-          <w:szCs w:val="22"/>
-        </w:rPr>
-        <w:t>eliminando la variable local</w:t>
-      </w:r>
-      <w:r>
-        <w:rPr>
-          <w:sz w:val="22"/>
-          <w:szCs w:val="22"/>
-        </w:rPr>
-        <w:t xml:space="preserve"> no usada</w:t>
-      </w:r>
-      <w:r>
-        <w:rPr>
-          <w:sz w:val="22"/>
-          <w:szCs w:val="22"/>
-        </w:rPr>
-        <w:t xml:space="preserve"> </w:t>
-      </w:r>
-      <w:proofErr w:type="spellStart"/>
-      <w:r>
-        <w:rPr>
           <w:rFonts w:cs="Calibri"/>
           <w:sz w:val="22"/>
           <w:szCs w:val="22"/>
         </w:rPr>
         <w:t>gasolinerasFiltradas</w:t>
       </w:r>
-      <w:proofErr w:type="spellEnd"/>
       <w:r>
         <w:rPr>
           <w:rFonts w:cs="Calibri"/>
           <w:sz w:val="22"/>
           <w:szCs w:val="22"/>
         </w:rPr>
-        <w:t xml:space="preserve"> del método </w:t>
-      </w:r>
-      <w:proofErr w:type="spellStart"/>
-      <w:proofErr w:type="gramStart"/>
-      <w:r>
-        <w:rPr>
-          <w:rFonts w:cs="Calibri"/>
-          <w:sz w:val="22"/>
-          <w:szCs w:val="22"/>
-        </w:rPr>
-        <w:t>myClickHandler</w:t>
-      </w:r>
-      <w:proofErr w:type="spellEnd"/>
-      <w:r>
-        <w:rPr>
-          <w:rFonts w:cs="Calibri"/>
-          <w:sz w:val="22"/>
-          <w:szCs w:val="22"/>
-        </w:rPr>
-        <w:t>(</w:t>
-      </w:r>
-      <w:proofErr w:type="gramEnd"/>
-      <w:r>
-        <w:rPr>
-          <w:rFonts w:cs="Calibri"/>
-          <w:sz w:val="22"/>
-          <w:szCs w:val="22"/>
-        </w:rPr>
-        <w:t>)</w:t>
+        <w:t xml:space="preserve"> del método myClickHandler()</w:t>
       </w:r>
       <w:r>
         <w:rPr>
@@ -902,47 +743,15 @@
         </w:rPr>
         <w:t xml:space="preserve">Arreglar el segundo </w:t>
       </w:r>
-      <w:proofErr w:type="spellStart"/>
-      <w:r>
-        <w:rPr>
-          <w:i/>
-          <w:iCs/>
-          <w:sz w:val="22"/>
-          <w:szCs w:val="22"/>
-        </w:rPr>
-        <w:t>code</w:t>
-      </w:r>
-      <w:proofErr w:type="spellEnd"/>
-      <w:r>
-        <w:rPr>
-          <w:i/>
-          <w:iCs/>
-          <w:sz w:val="22"/>
-          <w:szCs w:val="22"/>
-        </w:rPr>
-        <w:t xml:space="preserve"> </w:t>
-      </w:r>
-      <w:proofErr w:type="spellStart"/>
-      <w:r>
-        <w:rPr>
-          <w:i/>
-          <w:iCs/>
-          <w:sz w:val="22"/>
-          <w:szCs w:val="22"/>
-        </w:rPr>
-        <w:t>smell</w:t>
-      </w:r>
-      <w:proofErr w:type="spellEnd"/>
-      <w:r>
-        <w:rPr>
-          <w:i/>
-          <w:iCs/>
-          <w:sz w:val="22"/>
-          <w:szCs w:val="22"/>
-        </w:rPr>
-        <w:t xml:space="preserve"> </w:t>
-      </w:r>
-      <w:proofErr w:type="spellStart"/>
+      <w:r>
+        <w:rPr>
+          <w:i/>
+          <w:iCs/>
+          <w:sz w:val="22"/>
+          <w:szCs w:val="22"/>
+        </w:rPr>
+        <w:t xml:space="preserve">code smell </w:t>
+      </w:r>
       <w:r>
         <w:rPr>
           <w:i/>
@@ -961,64 +770,13 @@
         </w:rPr>
         <w:t>inor</w:t>
       </w:r>
-      <w:proofErr w:type="spellEnd"/>
-      <w:r>
-        <w:rPr>
-          <w:sz w:val="22"/>
-          <w:szCs w:val="22"/>
-        </w:rPr>
-        <w:t xml:space="preserve"> de </w:t>
-      </w:r>
-      <w:proofErr w:type="spellStart"/>
-      <w:r>
-        <w:rPr>
-          <w:sz w:val="22"/>
-          <w:szCs w:val="22"/>
-        </w:rPr>
-        <w:t>MainActivity</w:t>
-      </w:r>
-      <w:proofErr w:type="spellEnd"/>
-      <w:r>
-        <w:rPr>
-          <w:sz w:val="22"/>
-          <w:szCs w:val="22"/>
-        </w:rPr>
-        <w:t xml:space="preserve">, que añade hasta 2 minutos de deuda técnica, borrando el </w:t>
-      </w:r>
-      <w:proofErr w:type="spellStart"/>
-      <w:r>
-        <w:rPr>
-          <w:sz w:val="22"/>
-          <w:szCs w:val="22"/>
-        </w:rPr>
-        <w:t>import</w:t>
-      </w:r>
-      <w:proofErr w:type="spellEnd"/>
-      <w:r>
-        <w:rPr>
-          <w:sz w:val="22"/>
-          <w:szCs w:val="22"/>
-        </w:rPr>
-        <w:t xml:space="preserve"> </w:t>
-      </w:r>
-      <w:proofErr w:type="spellStart"/>
-      <w:proofErr w:type="gramStart"/>
-      <w:r>
-        <w:rPr>
-          <w:sz w:val="22"/>
-          <w:szCs w:val="22"/>
-        </w:rPr>
-        <w:t>java.util</w:t>
-      </w:r>
-      <w:proofErr w:type="gramEnd"/>
-      <w:r>
-        <w:rPr>
-          <w:sz w:val="22"/>
-          <w:szCs w:val="22"/>
-        </w:rPr>
-        <w:t>.ArrayList</w:t>
-      </w:r>
-      <w:proofErr w:type="spellEnd"/>
+      <w:r>
+        <w:rPr>
+          <w:sz w:val="22"/>
+          <w:szCs w:val="22"/>
+        </w:rPr>
+        <w:t xml:space="preserve"> de MainActivity, que añade hasta 2 minutos de deuda técnica, borrando el import java.util.ArrayList</w:t>
+      </w:r>
       <w:r>
         <w:rPr>
           <w:sz w:val="22"/>
@@ -1054,8 +812,8 @@
     </w:p>
     <w:p>
       <w:pPr>
-        <w:spacing w:line="0" w:lineRule="atLeast"/>
-        <w:ind w:left="260"/>
+        <w:spacing w:after="120" w:line="0" w:lineRule="atLeast"/>
+        <w:ind w:left="261"/>
         <w:rPr>
           <w:b/>
           <w:sz w:val="22"/>
@@ -1102,39 +860,8 @@
           <w:sz w:val="22"/>
           <w:szCs w:val="22"/>
         </w:rPr>
-        <w:t xml:space="preserve"> </w:t>
-      </w:r>
-      <w:proofErr w:type="spellStart"/>
-      <w:r>
-        <w:rPr>
-          <w:i/>
-          <w:iCs/>
-          <w:sz w:val="22"/>
-          <w:szCs w:val="22"/>
-        </w:rPr>
-        <w:t>code</w:t>
-      </w:r>
-      <w:proofErr w:type="spellEnd"/>
-      <w:r>
-        <w:rPr>
-          <w:i/>
-          <w:iCs/>
-          <w:sz w:val="22"/>
-          <w:szCs w:val="22"/>
-        </w:rPr>
-        <w:t xml:space="preserve"> </w:t>
-      </w:r>
-      <w:proofErr w:type="spellStart"/>
-      <w:r>
-        <w:rPr>
-          <w:i/>
-          <w:iCs/>
-          <w:sz w:val="22"/>
-          <w:szCs w:val="22"/>
-        </w:rPr>
-        <w:t>smells</w:t>
-      </w:r>
-      <w:proofErr w:type="spellEnd"/>
+        <w:t xml:space="preserve"> code smells</w:t>
+      </w:r>
       <w:r>
         <w:rPr>
           <w:sz w:val="22"/>
@@ -1156,19 +883,8 @@
           <w:sz w:val="22"/>
           <w:szCs w:val="22"/>
         </w:rPr>
-        <w:t xml:space="preserve"> </w:t>
-      </w:r>
-      <w:proofErr w:type="spellStart"/>
-      <w:r>
-        <w:rPr>
-          <w:i/>
-          <w:iCs/>
-          <w:sz w:val="22"/>
-          <w:szCs w:val="22"/>
-        </w:rPr>
-        <w:t>deprecated</w:t>
-      </w:r>
-      <w:proofErr w:type="spellEnd"/>
+        <w:t xml:space="preserve"> deprecated</w:t>
+      </w:r>
       <w:r>
         <w:rPr>
           <w:sz w:val="22"/>
@@ -1468,8 +1184,8 @@
     </w:p>
     <w:p>
       <w:pPr>
-        <w:spacing w:line="0" w:lineRule="atLeast"/>
-        <w:ind w:left="260"/>
+        <w:spacing w:after="120" w:line="0" w:lineRule="atLeast"/>
+        <w:ind w:left="261"/>
         <w:rPr>
           <w:b/>
           <w:sz w:val="22"/>
@@ -1574,37 +1290,15 @@
         </w:rPr>
         <w:t xml:space="preserve">14 </w:t>
       </w:r>
-      <w:proofErr w:type="spellStart"/>
-      <w:r>
-        <w:rPr>
-          <w:i/>
-          <w:iCs/>
-          <w:sz w:val="22"/>
-          <w:szCs w:val="22"/>
-        </w:rPr>
-        <w:t>code</w:t>
-      </w:r>
-      <w:proofErr w:type="spellEnd"/>
-      <w:r>
-        <w:rPr>
-          <w:i/>
-          <w:iCs/>
-          <w:sz w:val="22"/>
-          <w:szCs w:val="22"/>
-        </w:rPr>
-        <w:t xml:space="preserve"> </w:t>
-      </w:r>
-      <w:proofErr w:type="spellStart"/>
-      <w:r>
-        <w:rPr>
-          <w:i/>
-          <w:iCs/>
-          <w:sz w:val="22"/>
-          <w:szCs w:val="22"/>
-        </w:rPr>
-        <w:t>smells</w:t>
-      </w:r>
-      <w:proofErr w:type="spellEnd"/>
+      <w:r>
+        <w:rPr>
+          <w:i/>
+          <w:iCs/>
+          <w:sz w:val="22"/>
+          <w:szCs w:val="22"/>
+        </w:rPr>
+        <w:t>code smells</w:t>
+      </w:r>
       <w:r>
         <w:rPr>
           <w:sz w:val="22"/>
@@ -1642,37 +1336,15 @@
         </w:rPr>
         <w:t xml:space="preserve"> y los </w:t>
       </w:r>
-      <w:proofErr w:type="spellStart"/>
-      <w:r>
-        <w:rPr>
-          <w:i/>
-          <w:iCs/>
-          <w:sz w:val="22"/>
-          <w:szCs w:val="22"/>
-        </w:rPr>
-        <w:t>code</w:t>
-      </w:r>
-      <w:proofErr w:type="spellEnd"/>
-      <w:r>
-        <w:rPr>
-          <w:i/>
-          <w:iCs/>
-          <w:sz w:val="22"/>
-          <w:szCs w:val="22"/>
-        </w:rPr>
-        <w:t xml:space="preserve"> </w:t>
-      </w:r>
-      <w:proofErr w:type="spellStart"/>
-      <w:r>
-        <w:rPr>
-          <w:i/>
-          <w:iCs/>
-          <w:sz w:val="22"/>
-          <w:szCs w:val="22"/>
-        </w:rPr>
-        <w:t>smells</w:t>
-      </w:r>
-      <w:proofErr w:type="spellEnd"/>
+      <w:r>
+        <w:rPr>
+          <w:i/>
+          <w:iCs/>
+          <w:sz w:val="22"/>
+          <w:szCs w:val="22"/>
+        </w:rPr>
+        <w:t>code smells</w:t>
+      </w:r>
       <w:r>
         <w:rPr>
           <w:sz w:val="22"/>
@@ -1714,84 +1386,24 @@
           <w:sz w:val="22"/>
           <w:szCs w:val="22"/>
         </w:rPr>
-        <w:t>Con la nueva implementación, se han generado dos nuevos Bugs</w:t>
-      </w:r>
-      <w:r>
-        <w:rPr>
-          <w:sz w:val="22"/>
-          <w:szCs w:val="22"/>
-        </w:rPr>
-        <w:t xml:space="preserve"> y 14 </w:t>
-      </w:r>
-      <w:proofErr w:type="spellStart"/>
-      <w:r>
-        <w:rPr>
-          <w:i/>
-          <w:iCs/>
-          <w:sz w:val="22"/>
-          <w:szCs w:val="22"/>
-        </w:rPr>
-        <w:t>code</w:t>
-      </w:r>
-      <w:proofErr w:type="spellEnd"/>
-      <w:r>
-        <w:rPr>
-          <w:i/>
-          <w:iCs/>
-          <w:sz w:val="22"/>
-          <w:szCs w:val="22"/>
-        </w:rPr>
-        <w:t xml:space="preserve"> </w:t>
-      </w:r>
-      <w:proofErr w:type="spellStart"/>
-      <w:r>
-        <w:rPr>
-          <w:i/>
-          <w:iCs/>
-          <w:sz w:val="22"/>
-          <w:szCs w:val="22"/>
-        </w:rPr>
-        <w:t>smells</w:t>
-      </w:r>
-      <w:proofErr w:type="spellEnd"/>
-      <w:r>
-        <w:rPr>
-          <w:sz w:val="22"/>
-          <w:szCs w:val="22"/>
-        </w:rPr>
-        <w:t xml:space="preserve"> más. En este caso, se van a intentar atajar los </w:t>
-      </w:r>
-      <w:proofErr w:type="spellStart"/>
-      <w:r>
-        <w:rPr>
-          <w:i/>
-          <w:iCs/>
-          <w:sz w:val="22"/>
-          <w:szCs w:val="22"/>
-        </w:rPr>
-        <w:t>code</w:t>
-      </w:r>
-      <w:proofErr w:type="spellEnd"/>
-      <w:r>
-        <w:rPr>
-          <w:i/>
-          <w:iCs/>
-          <w:sz w:val="22"/>
-          <w:szCs w:val="22"/>
-        </w:rPr>
-        <w:t xml:space="preserve"> </w:t>
-      </w:r>
-      <w:proofErr w:type="spellStart"/>
-      <w:r>
-        <w:rPr>
-          <w:i/>
-          <w:iCs/>
-          <w:sz w:val="22"/>
-          <w:szCs w:val="22"/>
-        </w:rPr>
-        <w:t>smells</w:t>
-      </w:r>
-      <w:proofErr w:type="spellEnd"/>
+        <w:t xml:space="preserve">En </w:t>
+      </w:r>
+      <w:r>
+        <w:rPr>
+          <w:sz w:val="22"/>
+          <w:szCs w:val="22"/>
+        </w:rPr>
+        <w:t xml:space="preserve">este caso, se van a intentar atajar los </w:t>
+      </w:r>
+      <w:r>
+        <w:rPr>
+          <w:i/>
+          <w:iCs/>
+          <w:sz w:val="22"/>
+          <w:szCs w:val="22"/>
+        </w:rPr>
+        <w:t>code smells</w:t>
+      </w:r>
       <w:r>
         <w:rPr>
           <w:sz w:val="22"/>
@@ -1799,7 +1411,6 @@
         </w:rPr>
         <w:t xml:space="preserve"> de tipo </w:t>
       </w:r>
-      <w:proofErr w:type="spellStart"/>
       <w:r>
         <w:rPr>
           <w:i/>
@@ -1809,7 +1420,6 @@
         </w:rPr>
         <w:t>Blocker</w:t>
       </w:r>
-      <w:proofErr w:type="spellEnd"/>
       <w:r>
         <w:rPr>
           <w:sz w:val="22"/>
@@ -1817,7 +1427,6 @@
         </w:rPr>
         <w:t xml:space="preserve"> (1 en este caso), </w:t>
       </w:r>
-      <w:proofErr w:type="spellStart"/>
       <w:r>
         <w:rPr>
           <w:i/>
@@ -1827,7 +1436,6 @@
         </w:rPr>
         <w:t>Critical</w:t>
       </w:r>
-      <w:proofErr w:type="spellEnd"/>
       <w:r>
         <w:rPr>
           <w:sz w:val="22"/>
@@ -1849,7 +1457,6 @@
         </w:rPr>
         <w:t xml:space="preserve">) y </w:t>
       </w:r>
-      <w:proofErr w:type="spellStart"/>
       <w:r>
         <w:rPr>
           <w:i/>
@@ -1859,7 +1466,6 @@
         </w:rPr>
         <w:t>Major</w:t>
       </w:r>
-      <w:proofErr w:type="spellEnd"/>
       <w:r>
         <w:rPr>
           <w:sz w:val="22"/>
@@ -1881,7 +1487,6 @@
         </w:rPr>
         <w:t xml:space="preserve">). Los de tipo </w:t>
       </w:r>
-      <w:proofErr w:type="spellStart"/>
       <w:r>
         <w:rPr>
           <w:i/>
@@ -1891,7 +1496,6 @@
         </w:rPr>
         <w:t>Minor</w:t>
       </w:r>
-      <w:proofErr w:type="spellEnd"/>
       <w:r>
         <w:rPr>
           <w:sz w:val="22"/>
@@ -1899,7 +1503,6 @@
         </w:rPr>
         <w:t xml:space="preserve"> (6) e </w:t>
       </w:r>
-      <w:proofErr w:type="spellStart"/>
       <w:r>
         <w:rPr>
           <w:i/>
@@ -1909,7 +1512,6 @@
         </w:rPr>
         <w:t>Info</w:t>
       </w:r>
-      <w:proofErr w:type="spellEnd"/>
       <w:r>
         <w:rPr>
           <w:sz w:val="22"/>
@@ -1917,37 +1519,15 @@
         </w:rPr>
         <w:t xml:space="preserve"> (8) se dejarán debido a su poca gravedad y el resto de </w:t>
       </w:r>
-      <w:proofErr w:type="spellStart"/>
-      <w:r>
-        <w:rPr>
-          <w:i/>
-          <w:iCs/>
-          <w:sz w:val="22"/>
-          <w:szCs w:val="22"/>
-        </w:rPr>
-        <w:t>code</w:t>
-      </w:r>
-      <w:proofErr w:type="spellEnd"/>
-      <w:r>
-        <w:rPr>
-          <w:i/>
-          <w:iCs/>
-          <w:sz w:val="22"/>
-          <w:szCs w:val="22"/>
-        </w:rPr>
-        <w:t xml:space="preserve"> </w:t>
-      </w:r>
-      <w:proofErr w:type="spellStart"/>
-      <w:r>
-        <w:rPr>
-          <w:i/>
-          <w:iCs/>
-          <w:sz w:val="22"/>
-          <w:szCs w:val="22"/>
-        </w:rPr>
-        <w:t>smells</w:t>
-      </w:r>
-      <w:proofErr w:type="spellEnd"/>
+      <w:r>
+        <w:rPr>
+          <w:i/>
+          <w:iCs/>
+          <w:sz w:val="22"/>
+          <w:szCs w:val="22"/>
+        </w:rPr>
+        <w:t>code smells</w:t>
+      </w:r>
       <w:r>
         <w:rPr>
           <w:sz w:val="22"/>
@@ -1955,28 +1535,15 @@
         </w:rPr>
         <w:t xml:space="preserve"> de tipo </w:t>
       </w:r>
-      <w:proofErr w:type="spellStart"/>
-      <w:proofErr w:type="gramStart"/>
-      <w:r>
-        <w:rPr>
-          <w:i/>
-          <w:iCs/>
-          <w:sz w:val="22"/>
-          <w:szCs w:val="22"/>
-        </w:rPr>
-        <w:t>Critical</w:t>
-      </w:r>
-      <w:proofErr w:type="spellEnd"/>
-      <w:r>
-        <w:rPr>
-          <w:i/>
-          <w:iCs/>
-          <w:sz w:val="22"/>
-          <w:szCs w:val="22"/>
-        </w:rPr>
-        <w:t>(</w:t>
-      </w:r>
-      <w:proofErr w:type="gramEnd"/>
+      <w:r>
+        <w:rPr>
+          <w:i/>
+          <w:iCs/>
+          <w:sz w:val="22"/>
+          <w:szCs w:val="22"/>
+        </w:rPr>
+        <w:t>Critical(</w:t>
+      </w:r>
       <w:r>
         <w:rPr>
           <w:i/>
@@ -2004,21 +1571,12 @@
         </w:rPr>
         <w:t xml:space="preserve"> y </w:t>
       </w:r>
-      <w:proofErr w:type="spellStart"/>
-      <w:r>
-        <w:rPr>
-          <w:sz w:val="22"/>
-          <w:szCs w:val="22"/>
-        </w:rPr>
-        <w:t>Major</w:t>
-      </w:r>
-      <w:proofErr w:type="spellEnd"/>
-      <w:r>
-        <w:rPr>
-          <w:sz w:val="22"/>
-          <w:szCs w:val="22"/>
-        </w:rPr>
-        <w:t xml:space="preserve"> (1) se dejarán para resolver más </w:t>
+      <w:r>
+        <w:rPr>
+          <w:sz w:val="22"/>
+          <w:szCs w:val="22"/>
+        </w:rPr>
+        <w:t xml:space="preserve">Major (1) se dejarán para resolver más </w:t>
       </w:r>
       <w:r>
         <w:rPr>
@@ -2062,8 +1620,8 @@
     </w:p>
     <w:p>
       <w:pPr>
-        <w:spacing w:line="0" w:lineRule="atLeast"/>
-        <w:ind w:left="260"/>
+        <w:spacing w:after="120" w:line="0" w:lineRule="atLeast"/>
+        <w:ind w:left="261"/>
         <w:rPr>
           <w:b/>
           <w:sz w:val="22"/>
@@ -2133,7 +1691,6 @@
         </w:rPr>
         <w:t xml:space="preserve">de tipo </w:t>
       </w:r>
-      <w:proofErr w:type="spellStart"/>
       <w:r>
         <w:rPr>
           <w:i/>
@@ -2143,49 +1700,21 @@
         </w:rPr>
         <w:t>Blocker</w:t>
       </w:r>
-      <w:proofErr w:type="spellEnd"/>
-      <w:r>
-        <w:rPr>
-          <w:sz w:val="22"/>
-          <w:szCs w:val="22"/>
-        </w:rPr>
-        <w:t xml:space="preserve"> localizado en la clase </w:t>
-      </w:r>
-      <w:proofErr w:type="spellStart"/>
-      <w:r>
-        <w:rPr>
-          <w:sz w:val="22"/>
-          <w:szCs w:val="22"/>
-        </w:rPr>
-        <w:t>PresenterVehiculos</w:t>
-      </w:r>
-      <w:proofErr w:type="spellEnd"/>
-      <w:r>
-        <w:rPr>
-          <w:sz w:val="22"/>
-          <w:szCs w:val="22"/>
-        </w:rPr>
-        <w:t>, que agrega hasta 5 minutos de deuda técnica, cerrando el “</w:t>
-      </w:r>
-      <w:proofErr w:type="spellStart"/>
-      <w:r>
-        <w:rPr>
-          <w:i/>
-          <w:iCs/>
-          <w:sz w:val="22"/>
-          <w:szCs w:val="22"/>
-        </w:rPr>
-        <w:t>FileWriter</w:t>
-      </w:r>
-      <w:proofErr w:type="spellEnd"/>
-      <w:r>
-        <w:rPr>
-          <w:i/>
-          <w:iCs/>
-          <w:sz w:val="22"/>
-          <w:szCs w:val="22"/>
-        </w:rPr>
-        <w:t>”</w:t>
+      <w:r>
+        <w:rPr>
+          <w:sz w:val="22"/>
+          <w:szCs w:val="22"/>
+        </w:rPr>
+        <w:t xml:space="preserve"> localizado en la clase PresenterVehiculos, que agrega hasta 5 minutos de deuda técnica, cerrando el “</w:t>
+      </w:r>
+      <w:r>
+        <w:rPr>
+          <w:i/>
+          <w:iCs/>
+          <w:sz w:val="22"/>
+          <w:szCs w:val="22"/>
+        </w:rPr>
+        <w:t>FileWriter”</w:t>
       </w:r>
       <w:r>
         <w:rPr>
@@ -2224,7 +1753,6 @@
         </w:rPr>
         <w:t xml:space="preserve">en el </w:t>
       </w:r>
-      <w:proofErr w:type="spellStart"/>
       <w:r>
         <w:rPr>
           <w:i/>
@@ -2234,38 +1762,12 @@
         </w:rPr>
         <w:t>Finally</w:t>
       </w:r>
-      <w:proofErr w:type="spellEnd"/>
-      <w:r>
-        <w:rPr>
-          <w:sz w:val="22"/>
-          <w:szCs w:val="22"/>
-        </w:rPr>
-        <w:t xml:space="preserve"> del método </w:t>
-      </w:r>
-      <w:proofErr w:type="spellStart"/>
-      <w:proofErr w:type="gramStart"/>
-      <w:r>
-        <w:rPr>
-          <w:sz w:val="22"/>
-          <w:szCs w:val="22"/>
-        </w:rPr>
-        <w:t>borraSeleccionados</w:t>
-      </w:r>
-      <w:proofErr w:type="spellEnd"/>
-      <w:r>
-        <w:rPr>
-          <w:sz w:val="22"/>
-          <w:szCs w:val="22"/>
-        </w:rPr>
-        <w:t>(</w:t>
-      </w:r>
-      <w:proofErr w:type="gramEnd"/>
-      <w:r>
-        <w:rPr>
-          <w:sz w:val="22"/>
-          <w:szCs w:val="22"/>
-        </w:rPr>
-        <w:t xml:space="preserve">). </w:t>
+      <w:r>
+        <w:rPr>
+          <w:sz w:val="22"/>
+          <w:szCs w:val="22"/>
+        </w:rPr>
+        <w:t xml:space="preserve"> del método borraSeleccionados(). </w:t>
       </w:r>
     </w:p>
     <w:p>
@@ -2321,7 +1823,6 @@
         </w:rPr>
         <w:t xml:space="preserve"> de tipo </w:t>
       </w:r>
-      <w:proofErr w:type="spellStart"/>
       <w:r>
         <w:rPr>
           <w:i/>
@@ -2331,78 +1832,12 @@
         </w:rPr>
         <w:t>Major</w:t>
       </w:r>
-      <w:proofErr w:type="spellEnd"/>
-      <w:r>
-        <w:rPr>
-          <w:sz w:val="22"/>
-          <w:szCs w:val="22"/>
-        </w:rPr>
-        <w:t xml:space="preserve"> localizado en la clase </w:t>
-      </w:r>
-      <w:proofErr w:type="spellStart"/>
-      <w:r>
-        <w:rPr>
-          <w:sz w:val="22"/>
-          <w:szCs w:val="22"/>
-        </w:rPr>
-        <w:t>VehiclesActivity</w:t>
-      </w:r>
-      <w:proofErr w:type="spellEnd"/>
-      <w:r>
-        <w:rPr>
-          <w:sz w:val="22"/>
-          <w:szCs w:val="22"/>
-        </w:rPr>
-        <w:t xml:space="preserve">, que añade una deuda técnica de 15 minutos, eliminando la llamada al método </w:t>
-      </w:r>
-      <w:proofErr w:type="spellStart"/>
-      <w:proofErr w:type="gramStart"/>
-      <w:r>
-        <w:rPr>
-          <w:sz w:val="22"/>
-          <w:szCs w:val="22"/>
-        </w:rPr>
-        <w:t>equals</w:t>
-      </w:r>
-      <w:proofErr w:type="spellEnd"/>
-      <w:r>
-        <w:rPr>
-          <w:sz w:val="22"/>
-          <w:szCs w:val="22"/>
-        </w:rPr>
-        <w:t>(</w:t>
-      </w:r>
-      <w:proofErr w:type="gramEnd"/>
-      <w:r>
-        <w:rPr>
-          <w:sz w:val="22"/>
-          <w:szCs w:val="22"/>
-        </w:rPr>
-        <w:t>) en la comparación “</w:t>
-      </w:r>
-      <w:proofErr w:type="spellStart"/>
-      <w:r>
-        <w:rPr>
-          <w:sz w:val="22"/>
-          <w:szCs w:val="22"/>
-        </w:rPr>
-        <w:t>if</w:t>
-      </w:r>
-      <w:proofErr w:type="spellEnd"/>
-      <w:r>
-        <w:rPr>
-          <w:sz w:val="22"/>
-          <w:szCs w:val="22"/>
-        </w:rPr>
-        <w:t xml:space="preserve">( seleccionado &amp;&amp; </w:t>
-      </w:r>
-      <w:proofErr w:type="spellStart"/>
-      <w:r>
-        <w:rPr>
-          <w:sz w:val="22"/>
-          <w:szCs w:val="22"/>
-        </w:rPr>
-        <w:t>vehículo.</w:t>
+      <w:r>
+        <w:rPr>
+          <w:sz w:val="22"/>
+          <w:szCs w:val="22"/>
+        </w:rPr>
+        <w:t xml:space="preserve"> localizado en la clase VehiclesActivity, que añade una deuda técnica de 15 minutos, eliminando la llamada al método equals() en la comparación “if( seleccionado &amp;&amp; vehículo.</w:t>
       </w:r>
       <w:r>
         <w:rPr>
@@ -2413,52 +1848,19 @@
         </w:rPr>
         <w:t>equals</w:t>
       </w:r>
-      <w:proofErr w:type="spellEnd"/>
-      <w:r>
-        <w:rPr>
-          <w:sz w:val="22"/>
-          <w:szCs w:val="22"/>
-        </w:rPr>
-        <w:t>(</w:t>
-      </w:r>
-      <w:proofErr w:type="spellStart"/>
-      <w:r>
-        <w:rPr>
-          <w:sz w:val="22"/>
-          <w:szCs w:val="22"/>
-        </w:rPr>
-        <w:t>v.findViewById</w:t>
-      </w:r>
-      <w:proofErr w:type="spellEnd"/>
-      <w:r>
-        <w:rPr>
-          <w:sz w:val="22"/>
-          <w:szCs w:val="22"/>
-        </w:rPr>
-        <w:t>(…)))” ya que siempre devuelve falso</w:t>
-      </w:r>
-      <w:r>
-        <w:rPr>
-          <w:sz w:val="22"/>
-          <w:szCs w:val="22"/>
-        </w:rPr>
-        <w:t xml:space="preserve"> en el método </w:t>
-      </w:r>
-      <w:proofErr w:type="spellStart"/>
-      <w:r>
-        <w:rPr>
-          <w:sz w:val="22"/>
-          <w:szCs w:val="22"/>
-        </w:rPr>
-        <w:t>seleccionarVehiculo</w:t>
-      </w:r>
-      <w:proofErr w:type="spellEnd"/>
-      <w:r>
-        <w:rPr>
-          <w:sz w:val="22"/>
-          <w:szCs w:val="22"/>
-        </w:rPr>
-        <w:t>()</w:t>
+      <w:r>
+        <w:rPr>
+          <w:sz w:val="22"/>
+          <w:szCs w:val="22"/>
+        </w:rPr>
+        <w:t>(v.findViewById(…)))” ya que siempre devuelve falso</w:t>
+      </w:r>
+      <w:r>
+        <w:rPr>
+          <w:sz w:val="22"/>
+          <w:szCs w:val="22"/>
+        </w:rPr>
+        <w:t xml:space="preserve"> en el método seleccionarVehiculo()</w:t>
       </w:r>
       <w:r>
         <w:rPr>
@@ -2506,37 +1908,15 @@
         </w:rPr>
         <w:t xml:space="preserve">Arreglar </w:t>
       </w:r>
-      <w:proofErr w:type="spellStart"/>
-      <w:r>
-        <w:rPr>
-          <w:i/>
-          <w:iCs/>
-          <w:sz w:val="22"/>
-          <w:szCs w:val="22"/>
-        </w:rPr>
-        <w:t>code</w:t>
-      </w:r>
-      <w:proofErr w:type="spellEnd"/>
-      <w:r>
-        <w:rPr>
-          <w:i/>
-          <w:iCs/>
-          <w:sz w:val="22"/>
-          <w:szCs w:val="22"/>
-        </w:rPr>
-        <w:t xml:space="preserve"> </w:t>
-      </w:r>
-      <w:proofErr w:type="spellStart"/>
-      <w:r>
-        <w:rPr>
-          <w:i/>
-          <w:iCs/>
-          <w:sz w:val="22"/>
-          <w:szCs w:val="22"/>
-        </w:rPr>
-        <w:t>smell</w:t>
-      </w:r>
-      <w:proofErr w:type="spellEnd"/>
+      <w:r>
+        <w:rPr>
+          <w:i/>
+          <w:iCs/>
+          <w:sz w:val="22"/>
+          <w:szCs w:val="22"/>
+        </w:rPr>
+        <w:t>code smell</w:t>
+      </w:r>
       <w:r>
         <w:rPr>
           <w:sz w:val="22"/>
@@ -2544,7 +1924,6 @@
         </w:rPr>
         <w:t xml:space="preserve"> de tipo </w:t>
       </w:r>
-      <w:proofErr w:type="spellStart"/>
       <w:r>
         <w:rPr>
           <w:i/>
@@ -2554,112 +1933,22 @@
         </w:rPr>
         <w:t>Critical</w:t>
       </w:r>
-      <w:proofErr w:type="spellEnd"/>
-      <w:r>
-        <w:rPr>
-          <w:sz w:val="22"/>
-          <w:szCs w:val="22"/>
-        </w:rPr>
-        <w:t xml:space="preserve"> localizado en la clase </w:t>
-      </w:r>
-      <w:proofErr w:type="spellStart"/>
-      <w:r>
-        <w:rPr>
-          <w:sz w:val="22"/>
-          <w:szCs w:val="22"/>
-        </w:rPr>
-        <w:t>PresenterVehiculos</w:t>
-      </w:r>
-      <w:proofErr w:type="spellEnd"/>
-      <w:r>
-        <w:rPr>
-          <w:sz w:val="22"/>
-          <w:szCs w:val="22"/>
-        </w:rPr>
-        <w:t>, que añade una deuda técnica de 10 minutos, definiendo una constante para el literal repetido “</w:t>
-      </w:r>
-      <w:proofErr w:type="spellStart"/>
-      <w:r>
-        <w:rPr>
-          <w:sz w:val="22"/>
-          <w:szCs w:val="22"/>
-        </w:rPr>
-        <w:t>login</w:t>
-      </w:r>
-      <w:proofErr w:type="spellEnd"/>
-      <w:r>
-        <w:rPr>
-          <w:sz w:val="22"/>
-          <w:szCs w:val="22"/>
-        </w:rPr>
-        <w:t xml:space="preserve"> </w:t>
-      </w:r>
-      <w:proofErr w:type="spellStart"/>
-      <w:r>
-        <w:rPr>
-          <w:sz w:val="22"/>
-          <w:szCs w:val="22"/>
-        </w:rPr>
-        <w:t>activity</w:t>
-      </w:r>
-      <w:proofErr w:type="spellEnd"/>
-      <w:r>
-        <w:rPr>
-          <w:sz w:val="22"/>
-          <w:szCs w:val="22"/>
-        </w:rPr>
-        <w:t>” en el tratamiento de excepciones en la parte que ejecuta “</w:t>
-      </w:r>
-      <w:r>
-        <w:rPr>
-          <w:i/>
-          <w:iCs/>
-          <w:sz w:val="22"/>
-          <w:szCs w:val="22"/>
-        </w:rPr>
-        <w:t>catch (</w:t>
-      </w:r>
-      <w:proofErr w:type="spellStart"/>
-      <w:r>
-        <w:rPr>
-          <w:i/>
-          <w:iCs/>
-          <w:sz w:val="22"/>
-          <w:szCs w:val="22"/>
-        </w:rPr>
-        <w:t>FileNotFoundException</w:t>
-      </w:r>
-      <w:proofErr w:type="spellEnd"/>
-      <w:r>
-        <w:rPr>
-          <w:i/>
-          <w:iCs/>
-          <w:sz w:val="22"/>
-          <w:szCs w:val="22"/>
-        </w:rPr>
-        <w:t xml:space="preserve"> e) {</w:t>
-      </w:r>
-      <w:proofErr w:type="spellStart"/>
-      <w:r>
-        <w:rPr>
-          <w:i/>
-          <w:iCs/>
-          <w:sz w:val="22"/>
-          <w:szCs w:val="22"/>
-        </w:rPr>
-        <w:t>Log.e</w:t>
-      </w:r>
-      <w:proofErr w:type="spellEnd"/>
-      <w:r>
-        <w:rPr>
-          <w:i/>
-          <w:iCs/>
-          <w:sz w:val="22"/>
-          <w:szCs w:val="22"/>
-        </w:rPr>
-        <w:t>(“</w:t>
-      </w:r>
-      <w:proofErr w:type="spellStart"/>
+      <w:r>
+        <w:rPr>
+          <w:sz w:val="22"/>
+          <w:szCs w:val="22"/>
+        </w:rPr>
+        <w:t xml:space="preserve"> localizado en la clase PresenterVehiculos, que añade una deuda técnica de 10 minutos, definiendo una constante para el literal repetido “login activity” en el tratamiento de excepciones en la parte que ejecuta “</w:t>
+      </w:r>
+      <w:r>
+        <w:rPr>
+          <w:i/>
+          <w:iCs/>
+          <w:sz w:val="22"/>
+          <w:szCs w:val="22"/>
+        </w:rPr>
+        <w:t>catch (FileNotFoundException e) {Log.e(“</w:t>
+      </w:r>
       <w:r>
         <w:rPr>
           <w:b/>
@@ -2669,9 +1958,60 @@
           <w:sz w:val="22"/>
           <w:szCs w:val="22"/>
         </w:rPr>
-        <w:t>login</w:t>
-      </w:r>
-      <w:proofErr w:type="spellEnd"/>
+        <w:t>login activity</w:t>
+      </w:r>
+      <w:r>
+        <w:rPr>
+          <w:i/>
+          <w:iCs/>
+          <w:sz w:val="22"/>
+          <w:szCs w:val="22"/>
+        </w:rPr>
+        <w:t>”, “…”)}”</w:t>
+      </w:r>
+      <w:r>
+        <w:rPr>
+          <w:i/>
+          <w:iCs/>
+          <w:sz w:val="22"/>
+          <w:szCs w:val="22"/>
+        </w:rPr>
+        <w:t xml:space="preserve"> </w:t>
+      </w:r>
+      <w:r>
+        <w:rPr>
+          <w:sz w:val="22"/>
+          <w:szCs w:val="22"/>
+        </w:rPr>
+        <w:t>y en “</w:t>
+      </w:r>
+      <w:r>
+        <w:rPr>
+          <w:i/>
+          <w:iCs/>
+          <w:sz w:val="22"/>
+          <w:szCs w:val="22"/>
+        </w:rPr>
+        <w:t>catch (</w:t>
+      </w:r>
+      <w:r>
+        <w:rPr>
+          <w:i/>
+          <w:iCs/>
+          <w:sz w:val="22"/>
+          <w:szCs w:val="22"/>
+        </w:rPr>
+        <w:t>IOException</w:t>
+      </w:r>
+      <w:r>
+        <w:rPr>
+          <w:i/>
+          <w:iCs/>
+          <w:sz w:val="22"/>
+          <w:szCs w:val="22"/>
+        </w:rPr>
+        <w:t xml:space="preserve"> e) {Log.e(“</w:t>
+      </w:r>
       <w:r>
         <w:rPr>
           <w:b/>
@@ -2681,182 +2021,33 @@
           <w:sz w:val="22"/>
           <w:szCs w:val="22"/>
         </w:rPr>
+        <w:t>login activity</w:t>
+      </w:r>
+      <w:r>
+        <w:rPr>
+          <w:i/>
+          <w:iCs/>
+          <w:sz w:val="22"/>
+          <w:szCs w:val="22"/>
+        </w:rPr>
+        <w:t>”, “…”)}”</w:t>
+      </w:r>
+      <w:r>
+        <w:rPr>
+          <w:i/>
+          <w:iCs/>
+          <w:sz w:val="22"/>
+          <w:szCs w:val="22"/>
+        </w:rPr>
         <w:t xml:space="preserve"> </w:t>
       </w:r>
-      <w:proofErr w:type="spellStart"/>
-      <w:r>
-        <w:rPr>
-          <w:b/>
-          <w:bCs/>
-          <w:i/>
-          <w:iCs/>
-          <w:sz w:val="22"/>
-          <w:szCs w:val="22"/>
-        </w:rPr>
-        <w:t>activity</w:t>
-      </w:r>
-      <w:proofErr w:type="spellEnd"/>
-      <w:r>
-        <w:rPr>
-          <w:i/>
-          <w:iCs/>
-          <w:sz w:val="22"/>
-          <w:szCs w:val="22"/>
-        </w:rPr>
-        <w:t>”, “…”)}”</w:t>
-      </w:r>
-      <w:r>
-        <w:rPr>
-          <w:i/>
-          <w:iCs/>
-          <w:sz w:val="22"/>
-          <w:szCs w:val="22"/>
-        </w:rPr>
-        <w:t xml:space="preserve"> </w:t>
-      </w:r>
-      <w:r>
-        <w:rPr>
-          <w:sz w:val="22"/>
-          <w:szCs w:val="22"/>
-        </w:rPr>
-        <w:t>y en “</w:t>
-      </w:r>
-      <w:r>
-        <w:rPr>
-          <w:i/>
-          <w:iCs/>
-          <w:sz w:val="22"/>
-          <w:szCs w:val="22"/>
-        </w:rPr>
-        <w:t>catch (</w:t>
-      </w:r>
-      <w:proofErr w:type="spellStart"/>
-      <w:r>
-        <w:rPr>
-          <w:i/>
-          <w:iCs/>
-          <w:sz w:val="22"/>
-          <w:szCs w:val="22"/>
-        </w:rPr>
-        <w:t>IOException</w:t>
-      </w:r>
-      <w:proofErr w:type="spellEnd"/>
-      <w:r>
-        <w:rPr>
-          <w:i/>
-          <w:iCs/>
-          <w:sz w:val="22"/>
-          <w:szCs w:val="22"/>
-        </w:rPr>
-        <w:t xml:space="preserve"> e) {</w:t>
-      </w:r>
-      <w:proofErr w:type="spellStart"/>
-      <w:r>
-        <w:rPr>
-          <w:i/>
-          <w:iCs/>
-          <w:sz w:val="22"/>
-          <w:szCs w:val="22"/>
-        </w:rPr>
-        <w:t>Log.e</w:t>
-      </w:r>
-      <w:proofErr w:type="spellEnd"/>
-      <w:r>
-        <w:rPr>
-          <w:i/>
-          <w:iCs/>
-          <w:sz w:val="22"/>
-          <w:szCs w:val="22"/>
-        </w:rPr>
-        <w:t>(“</w:t>
-      </w:r>
-      <w:proofErr w:type="spellStart"/>
-      <w:r>
-        <w:rPr>
-          <w:b/>
-          <w:bCs/>
-          <w:i/>
-          <w:iCs/>
-          <w:sz w:val="22"/>
-          <w:szCs w:val="22"/>
-        </w:rPr>
-        <w:t>login</w:t>
-      </w:r>
-      <w:proofErr w:type="spellEnd"/>
-      <w:r>
-        <w:rPr>
-          <w:b/>
-          <w:bCs/>
-          <w:i/>
-          <w:iCs/>
-          <w:sz w:val="22"/>
-          <w:szCs w:val="22"/>
-        </w:rPr>
-        <w:t xml:space="preserve"> </w:t>
-      </w:r>
-      <w:proofErr w:type="spellStart"/>
-      <w:r>
-        <w:rPr>
-          <w:b/>
-          <w:bCs/>
-          <w:i/>
-          <w:iCs/>
-          <w:sz w:val="22"/>
-          <w:szCs w:val="22"/>
-        </w:rPr>
-        <w:t>activity</w:t>
-      </w:r>
-      <w:proofErr w:type="spellEnd"/>
-      <w:r>
-        <w:rPr>
-          <w:i/>
-          <w:iCs/>
-          <w:sz w:val="22"/>
-          <w:szCs w:val="22"/>
-        </w:rPr>
-        <w:t>”, “…”)}”</w:t>
-      </w:r>
-      <w:r>
-        <w:rPr>
-          <w:i/>
-          <w:iCs/>
-          <w:sz w:val="22"/>
-          <w:szCs w:val="22"/>
-        </w:rPr>
-        <w:t xml:space="preserve"> </w:t>
-      </w:r>
-      <w:r>
-        <w:rPr>
-          <w:sz w:val="22"/>
-          <w:szCs w:val="22"/>
-        </w:rPr>
-        <w:t xml:space="preserve">en los métodos </w:t>
-      </w:r>
-      <w:proofErr w:type="spellStart"/>
-      <w:r>
-        <w:rPr>
-          <w:sz w:val="22"/>
-          <w:szCs w:val="22"/>
-        </w:rPr>
-        <w:t>consultaDB</w:t>
-      </w:r>
-      <w:proofErr w:type="spellEnd"/>
-      <w:r>
-        <w:rPr>
-          <w:sz w:val="22"/>
-          <w:szCs w:val="22"/>
-        </w:rPr>
-        <w:t xml:space="preserve">() y </w:t>
-      </w:r>
-      <w:proofErr w:type="spellStart"/>
-      <w:r>
-        <w:rPr>
-          <w:sz w:val="22"/>
-          <w:szCs w:val="22"/>
-        </w:rPr>
-        <w:t>consultaDBSeleccionado</w:t>
-      </w:r>
-      <w:proofErr w:type="spellEnd"/>
+      <w:r>
+        <w:rPr>
+          <w:sz w:val="22"/>
+          <w:szCs w:val="22"/>
+        </w:rPr>
+        <w:t>en los métodos consultaDB() y consultaDBSeleccionado</w:t>
+      </w:r>
     </w:p>
     <w:p>
       <w:pPr>
@@ -2896,37 +2087,15 @@
         </w:rPr>
         <w:t xml:space="preserve">Arreglar </w:t>
       </w:r>
-      <w:proofErr w:type="spellStart"/>
-      <w:r>
-        <w:rPr>
-          <w:i/>
-          <w:iCs/>
-          <w:sz w:val="22"/>
-          <w:szCs w:val="22"/>
-        </w:rPr>
-        <w:t>code</w:t>
-      </w:r>
-      <w:proofErr w:type="spellEnd"/>
-      <w:r>
-        <w:rPr>
-          <w:i/>
-          <w:iCs/>
-          <w:sz w:val="22"/>
-          <w:szCs w:val="22"/>
-        </w:rPr>
-        <w:t xml:space="preserve"> </w:t>
-      </w:r>
-      <w:proofErr w:type="spellStart"/>
-      <w:r>
-        <w:rPr>
-          <w:i/>
-          <w:iCs/>
-          <w:sz w:val="22"/>
-          <w:szCs w:val="22"/>
-        </w:rPr>
-        <w:t>smell</w:t>
-      </w:r>
-      <w:proofErr w:type="spellEnd"/>
+      <w:r>
+        <w:rPr>
+          <w:i/>
+          <w:iCs/>
+          <w:sz w:val="22"/>
+          <w:szCs w:val="22"/>
+        </w:rPr>
+        <w:t>code smell</w:t>
+      </w:r>
       <w:r>
         <w:rPr>
           <w:sz w:val="22"/>
@@ -2934,48 +2103,21 @@
         </w:rPr>
         <w:t xml:space="preserve"> de tipo </w:t>
       </w:r>
-      <w:proofErr w:type="spellStart"/>
-      <w:r>
-        <w:rPr>
-          <w:i/>
-          <w:iCs/>
-          <w:sz w:val="22"/>
-          <w:szCs w:val="22"/>
-        </w:rPr>
-        <w:t>Critical</w:t>
-      </w:r>
-      <w:proofErr w:type="spellEnd"/>
-      <w:r>
-        <w:rPr>
-          <w:i/>
-          <w:iCs/>
-          <w:sz w:val="22"/>
-          <w:szCs w:val="22"/>
-        </w:rPr>
-        <w:t xml:space="preserve"> </w:t>
-      </w:r>
-      <w:r>
-        <w:rPr>
-          <w:sz w:val="22"/>
-          <w:szCs w:val="22"/>
-        </w:rPr>
-        <w:t xml:space="preserve">localizado en la clase </w:t>
-      </w:r>
-      <w:proofErr w:type="spellStart"/>
-      <w:r>
-        <w:rPr>
-          <w:sz w:val="22"/>
-          <w:szCs w:val="22"/>
-        </w:rPr>
-        <w:t>PresenterVehiculos</w:t>
-      </w:r>
-      <w:proofErr w:type="spellEnd"/>
-      <w:r>
-        <w:rPr>
-          <w:sz w:val="22"/>
-          <w:szCs w:val="22"/>
-        </w:rPr>
-        <w:t>, que añade una deuda técnica de 8 minutos, definiendo una constante para el literal “Fallo al escribir en la base de datos” que se repite 3 veces y se encuentra en el tratamiento de excepciones “</w:t>
+      <w:r>
+        <w:rPr>
+          <w:i/>
+          <w:iCs/>
+          <w:sz w:val="22"/>
+          <w:szCs w:val="22"/>
+        </w:rPr>
+        <w:t xml:space="preserve">Critical </w:t>
+      </w:r>
+      <w:r>
+        <w:rPr>
+          <w:sz w:val="22"/>
+          <w:szCs w:val="22"/>
+        </w:rPr>
+        <w:t>localizado en la clase PresenterVehiculos, que añade una deuda técnica de 8 minutos, definiendo una constante para el literal “Fallo al escribir en la base de datos” que se repite 3 veces y se encuentra en el tratamiento de excepciones “</w:t>
       </w:r>
       <w:r>
         <w:rPr>
@@ -2986,7 +2128,6 @@
         </w:rPr>
         <w:t>catch (</w:t>
       </w:r>
-      <w:proofErr w:type="spellStart"/>
       <w:r>
         <w:rPr>
           <w:i/>
@@ -2996,37 +2137,15 @@
         </w:rPr>
         <w:t>IOException</w:t>
       </w:r>
-      <w:proofErr w:type="spellEnd"/>
-      <w:r>
-        <w:rPr>
-          <w:i/>
-          <w:iCs/>
-          <w:sz w:val="22"/>
-          <w:szCs w:val="22"/>
-        </w:rPr>
-        <w:t xml:space="preserve"> e) {</w:t>
-      </w:r>
-      <w:proofErr w:type="spellStart"/>
-      <w:r>
-        <w:rPr>
-          <w:i/>
-          <w:iCs/>
-          <w:sz w:val="22"/>
-          <w:szCs w:val="22"/>
-        </w:rPr>
-        <w:t>Log.e</w:t>
-      </w:r>
-      <w:proofErr w:type="spellEnd"/>
-      <w:r>
-        <w:rPr>
-          <w:i/>
-          <w:iCs/>
-          <w:sz w:val="22"/>
-          <w:szCs w:val="22"/>
-        </w:rPr>
-        <w:t>(“</w:t>
-      </w:r>
-      <w:proofErr w:type="spellStart"/>
+      <w:r>
+        <w:rPr>
+          <w:i/>
+          <w:iCs/>
+          <w:sz w:val="22"/>
+          <w:szCs w:val="22"/>
+        </w:rPr>
+        <w:t xml:space="preserve"> e) {Log.e(“</w:t>
+      </w:r>
       <w:r>
         <w:rPr>
           <w:i/>
@@ -3036,7 +2155,6 @@
         </w:rPr>
         <w:t>Excepcion</w:t>
       </w:r>
-      <w:proofErr w:type="spellEnd"/>
       <w:r>
         <w:rPr>
           <w:i/>
@@ -3087,55 +2205,7 @@
           <w:sz w:val="22"/>
           <w:szCs w:val="22"/>
         </w:rPr>
-        <w:t xml:space="preserve">en el método </w:t>
-      </w:r>
-      <w:proofErr w:type="spellStart"/>
-      <w:r>
-        <w:rPr>
-          <w:sz w:val="22"/>
-          <w:szCs w:val="22"/>
-        </w:rPr>
-        <w:t>borraSeleccionados</w:t>
-      </w:r>
-      <w:proofErr w:type="spellEnd"/>
-      <w:r>
-        <w:rPr>
-          <w:sz w:val="22"/>
-          <w:szCs w:val="22"/>
-        </w:rPr>
-        <w:t xml:space="preserve">(), </w:t>
-      </w:r>
-      <w:proofErr w:type="spellStart"/>
-      <w:r>
-        <w:rPr>
-          <w:sz w:val="22"/>
-          <w:szCs w:val="22"/>
-        </w:rPr>
-        <w:t>escribeVehiculoSeleccionado</w:t>
-      </w:r>
-      <w:proofErr w:type="spellEnd"/>
-      <w:r>
-        <w:rPr>
-          <w:sz w:val="22"/>
-          <w:szCs w:val="22"/>
-        </w:rPr>
-        <w:t xml:space="preserve">() y </w:t>
-      </w:r>
-      <w:proofErr w:type="spellStart"/>
-      <w:r>
-        <w:rPr>
-          <w:sz w:val="22"/>
-          <w:szCs w:val="22"/>
-        </w:rPr>
-        <w:t>consultaDBSeleccionado</w:t>
-      </w:r>
-      <w:proofErr w:type="spellEnd"/>
-      <w:r>
-        <w:rPr>
-          <w:sz w:val="22"/>
-          <w:szCs w:val="22"/>
-        </w:rPr>
-        <w:t xml:space="preserve">(). </w:t>
+        <w:t xml:space="preserve">en el método borraSeleccionados(), escribeVehiculoSeleccionado() y consultaDBSeleccionado(). </w:t>
       </w:r>
     </w:p>
     <w:p>
@@ -3174,40 +2244,17 @@
           <w:sz w:val="22"/>
           <w:szCs w:val="22"/>
         </w:rPr>
-        <w:lastRenderedPageBreak/>
         <w:t xml:space="preserve">Arreglar </w:t>
       </w:r>
-      <w:proofErr w:type="spellStart"/>
-      <w:r>
-        <w:rPr>
-          <w:i/>
-          <w:iCs/>
-          <w:sz w:val="22"/>
-          <w:szCs w:val="22"/>
-        </w:rPr>
-        <w:t>code</w:t>
-      </w:r>
-      <w:proofErr w:type="spellEnd"/>
-      <w:r>
-        <w:rPr>
-          <w:i/>
-          <w:iCs/>
-          <w:sz w:val="22"/>
-          <w:szCs w:val="22"/>
-        </w:rPr>
-        <w:t xml:space="preserve"> </w:t>
-      </w:r>
-      <w:proofErr w:type="spellStart"/>
-      <w:r>
-        <w:rPr>
-          <w:i/>
-          <w:iCs/>
-          <w:sz w:val="22"/>
-          <w:szCs w:val="22"/>
-        </w:rPr>
-        <w:t>smell</w:t>
-      </w:r>
-      <w:proofErr w:type="spellEnd"/>
+      <w:r>
+        <w:rPr>
+          <w:i/>
+          <w:iCs/>
+          <w:sz w:val="22"/>
+          <w:szCs w:val="22"/>
+        </w:rPr>
+        <w:t>code smell</w:t>
+      </w:r>
       <w:r>
         <w:rPr>
           <w:sz w:val="22"/>
@@ -3215,72 +2262,21 @@
         </w:rPr>
         <w:t xml:space="preserve"> de tipo </w:t>
       </w:r>
-      <w:proofErr w:type="spellStart"/>
-      <w:r>
-        <w:rPr>
-          <w:i/>
-          <w:iCs/>
-          <w:sz w:val="22"/>
-          <w:szCs w:val="22"/>
-        </w:rPr>
-        <w:t>Critical</w:t>
-      </w:r>
-      <w:proofErr w:type="spellEnd"/>
-      <w:r>
-        <w:rPr>
-          <w:i/>
-          <w:iCs/>
-          <w:sz w:val="22"/>
-          <w:szCs w:val="22"/>
-        </w:rPr>
-        <w:t xml:space="preserve"> </w:t>
-      </w:r>
-      <w:r>
-        <w:rPr>
-          <w:sz w:val="22"/>
-          <w:szCs w:val="22"/>
-        </w:rPr>
-        <w:t xml:space="preserve">localizado en la clase </w:t>
-      </w:r>
-      <w:proofErr w:type="spellStart"/>
-      <w:r>
-        <w:rPr>
-          <w:sz w:val="22"/>
-          <w:szCs w:val="22"/>
-        </w:rPr>
-        <w:t>PresenterVehiculos</w:t>
-      </w:r>
-      <w:proofErr w:type="spellEnd"/>
-      <w:r>
-        <w:rPr>
-          <w:sz w:val="22"/>
-          <w:szCs w:val="22"/>
-        </w:rPr>
-        <w:t xml:space="preserve">, que añade una deuda técnica de 8 minutos, definiendo una constante para el literal “seleccionado.txt” que se repite 3 veces y se usa en la creación del </w:t>
-      </w:r>
-      <w:proofErr w:type="spellStart"/>
-      <w:r>
-        <w:rPr>
-          <w:sz w:val="22"/>
-          <w:szCs w:val="22"/>
-        </w:rPr>
-        <w:t>FileWriter</w:t>
-      </w:r>
-      <w:proofErr w:type="spellEnd"/>
-      <w:r>
-        <w:rPr>
-          <w:sz w:val="22"/>
-          <w:szCs w:val="22"/>
-        </w:rPr>
-        <w:t xml:space="preserve"> </w:t>
-      </w:r>
-      <w:proofErr w:type="spellStart"/>
-      <w:r>
-        <w:rPr>
-          <w:sz w:val="22"/>
-          <w:szCs w:val="22"/>
-        </w:rPr>
-        <w:t>outputStreamW</w:t>
+      <w:r>
+        <w:rPr>
+          <w:i/>
+          <w:iCs/>
+          <w:sz w:val="22"/>
+          <w:szCs w:val="22"/>
+        </w:rPr>
+        <w:t xml:space="preserve">Critical </w:t>
+      </w:r>
+      <w:r>
+        <w:rPr>
+          <w:sz w:val="22"/>
+          <w:szCs w:val="22"/>
+        </w:rPr>
+        <w:t>localizado en la clase PresenterVehiculos, que añade una deuda técnica de 8 minutos, definiendo una constante para el literal “seleccionado.txt” que se repite 3 veces y se usa en la creación del FileWriter outputStreamW</w:t>
       </w:r>
       <w:r>
         <w:rPr>
@@ -3294,73 +2290,31 @@
           <w:sz w:val="22"/>
           <w:szCs w:val="22"/>
         </w:rPr>
-        <w:t>iter</w:t>
-      </w:r>
-      <w:proofErr w:type="spellEnd"/>
-      <w:r>
-        <w:rPr>
-          <w:sz w:val="22"/>
-          <w:szCs w:val="22"/>
-        </w:rPr>
-        <w:t xml:space="preserve"> en el método </w:t>
-      </w:r>
-      <w:proofErr w:type="spellStart"/>
-      <w:proofErr w:type="gramStart"/>
-      <w:r>
-        <w:rPr>
-          <w:sz w:val="22"/>
-          <w:szCs w:val="22"/>
-        </w:rPr>
-        <w:t>borraSeleccionados</w:t>
-      </w:r>
-      <w:proofErr w:type="spellEnd"/>
-      <w:r>
-        <w:rPr>
-          <w:sz w:val="22"/>
-          <w:szCs w:val="22"/>
-        </w:rPr>
-        <w:t>(</w:t>
-      </w:r>
-      <w:proofErr w:type="gramEnd"/>
-      <w:r>
-        <w:rPr>
-          <w:sz w:val="22"/>
-          <w:szCs w:val="22"/>
-        </w:rPr>
-        <w:t xml:space="preserve">), </w:t>
-      </w:r>
-      <w:proofErr w:type="spellStart"/>
-      <w:r>
-        <w:rPr>
-          <w:sz w:val="22"/>
-          <w:szCs w:val="22"/>
-        </w:rPr>
-        <w:t>escribeVehiculoSeleccionado</w:t>
-      </w:r>
-      <w:proofErr w:type="spellEnd"/>
-      <w:r>
-        <w:rPr>
-          <w:sz w:val="22"/>
-          <w:szCs w:val="22"/>
-        </w:rPr>
-        <w:t xml:space="preserve">() y </w:t>
-      </w:r>
-      <w:proofErr w:type="spellStart"/>
-      <w:r>
-        <w:rPr>
-          <w:sz w:val="22"/>
-          <w:szCs w:val="22"/>
-        </w:rPr>
-        <w:t>consultaDBSeleccionado</w:t>
-      </w:r>
-      <w:proofErr w:type="spellEnd"/>
-      <w:r>
-        <w:rPr>
-          <w:sz w:val="22"/>
-          <w:szCs w:val="22"/>
-        </w:rPr>
-        <w:t xml:space="preserve">(). </w:t>
-      </w:r>
+        <w:t xml:space="preserve">iter en el método borraSeleccionados(), escribeVehiculoSeleccionado() y consultaDBSeleccionado(). </w:t>
+      </w:r>
+    </w:p>
+    <w:p>
+      <w:pPr>
+        <w:pStyle w:val="Prrafodelista"/>
+        <w:rPr>
+          <w:sz w:val="22"/>
+          <w:szCs w:val="22"/>
+        </w:rPr>
+      </w:pPr>
+    </w:p>
+    <w:p>
+      <w:pPr>
+        <w:tabs>
+          <w:tab w:val="left" w:pos="980"/>
+        </w:tabs>
+        <w:spacing w:line="266" w:lineRule="auto"/>
+        <w:ind w:left="980" w:right="260"/>
+        <w:jc w:val="both"/>
+        <w:rPr>
+          <w:sz w:val="22"/>
+          <w:szCs w:val="22"/>
+        </w:rPr>
+      </w:pPr>
     </w:p>
     <w:p>
       <w:pPr>
@@ -3386,45 +2340,14 @@
         </w:rPr>
         <w:t xml:space="preserve">Arreglar </w:t>
       </w:r>
-      <w:proofErr w:type="spellStart"/>
-      <w:r>
-        <w:rPr>
-          <w:i/>
-          <w:iCs/>
-          <w:sz w:val="22"/>
-          <w:szCs w:val="22"/>
-        </w:rPr>
-        <w:t>code</w:t>
-      </w:r>
-      <w:proofErr w:type="spellEnd"/>
-      <w:r>
-        <w:rPr>
-          <w:i/>
-          <w:iCs/>
-          <w:sz w:val="22"/>
-          <w:szCs w:val="22"/>
-        </w:rPr>
-        <w:t xml:space="preserve"> </w:t>
-      </w:r>
-      <w:proofErr w:type="spellStart"/>
-      <w:r>
-        <w:rPr>
-          <w:i/>
-          <w:iCs/>
-          <w:sz w:val="22"/>
-          <w:szCs w:val="22"/>
-        </w:rPr>
-        <w:t>smell</w:t>
-      </w:r>
-      <w:proofErr w:type="spellEnd"/>
-      <w:r>
-        <w:rPr>
-          <w:i/>
-          <w:iCs/>
-          <w:sz w:val="22"/>
-          <w:szCs w:val="22"/>
-        </w:rPr>
-        <w:t xml:space="preserve"> </w:t>
+      <w:r>
+        <w:rPr>
+          <w:i/>
+          <w:iCs/>
+          <w:sz w:val="22"/>
+          <w:szCs w:val="22"/>
+        </w:rPr>
+        <w:t xml:space="preserve">code smell </w:t>
       </w:r>
       <w:r>
         <w:rPr>
@@ -3433,7 +2356,6 @@
         </w:rPr>
         <w:t xml:space="preserve">del tipo </w:t>
       </w:r>
-      <w:proofErr w:type="spellStart"/>
       <w:r>
         <w:rPr>
           <w:i/>
@@ -3443,61 +2365,12 @@
         </w:rPr>
         <w:t>Major</w:t>
       </w:r>
-      <w:proofErr w:type="spellEnd"/>
-      <w:r>
-        <w:rPr>
-          <w:sz w:val="22"/>
-          <w:szCs w:val="22"/>
-        </w:rPr>
-        <w:t xml:space="preserve"> localizado en la clase </w:t>
-      </w:r>
-      <w:proofErr w:type="spellStart"/>
-      <w:r>
-        <w:rPr>
-          <w:sz w:val="22"/>
-          <w:szCs w:val="22"/>
-        </w:rPr>
-        <w:t>PresenterVehiculos</w:t>
-      </w:r>
-      <w:proofErr w:type="spellEnd"/>
-      <w:r>
-        <w:rPr>
-          <w:sz w:val="22"/>
-          <w:szCs w:val="22"/>
-        </w:rPr>
-        <w:t>, que añade 15 minutos de deuda técnica, eliminando la variable local “</w:t>
-      </w:r>
-      <w:proofErr w:type="spellStart"/>
-      <w:r>
-        <w:rPr>
-          <w:sz w:val="22"/>
-          <w:szCs w:val="22"/>
-        </w:rPr>
-        <w:t>outputStreamWriter</w:t>
-      </w:r>
-      <w:proofErr w:type="spellEnd"/>
-      <w:r>
-        <w:rPr>
-          <w:sz w:val="22"/>
-          <w:szCs w:val="22"/>
-        </w:rPr>
-        <w:t xml:space="preserve">” debido a que no se usa en el método </w:t>
-      </w:r>
-      <w:proofErr w:type="spellStart"/>
-      <w:r>
-        <w:rPr>
-          <w:sz w:val="22"/>
-          <w:szCs w:val="22"/>
-        </w:rPr>
-        <w:t>borraSeleccionados</w:t>
-      </w:r>
-      <w:proofErr w:type="spellEnd"/>
-      <w:r>
-        <w:rPr>
-          <w:sz w:val="22"/>
-          <w:szCs w:val="22"/>
-        </w:rPr>
-        <w:t>.</w:t>
+      <w:r>
+        <w:rPr>
+          <w:sz w:val="22"/>
+          <w:szCs w:val="22"/>
+        </w:rPr>
+        <w:t xml:space="preserve"> localizado en la clase PresenterVehiculos, que añade 15 minutos de deuda técnica, eliminando la variable local “outputStreamWriter” debido a que no se usa en el método borraSeleccionados.</w:t>
       </w:r>
     </w:p>
     <w:p>
@@ -3520,8 +2393,8 @@
     </w:p>
     <w:p>
       <w:pPr>
-        <w:spacing w:line="0" w:lineRule="atLeast"/>
-        <w:ind w:left="260"/>
+        <w:spacing w:after="120" w:line="0" w:lineRule="atLeast"/>
+        <w:ind w:left="261"/>
         <w:rPr>
           <w:b/>
           <w:sz w:val="22"/>
@@ -3593,43 +2466,35 @@
         </w:rPr>
         <w:t xml:space="preserve"> debería de pasar ya que no ha fallado por la deuda técnica, si no que ha fallado por estos bugs. Igualmente, arreglando 4 </w:t>
       </w:r>
-      <w:proofErr w:type="spellStart"/>
-      <w:r>
-        <w:rPr>
-          <w:i/>
-          <w:iCs/>
-          <w:sz w:val="22"/>
-          <w:szCs w:val="22"/>
-        </w:rPr>
-        <w:t>code</w:t>
-      </w:r>
-      <w:proofErr w:type="spellEnd"/>
-      <w:r>
-        <w:rPr>
-          <w:i/>
-          <w:iCs/>
+      <w:r>
+        <w:rPr>
+          <w:i/>
+          <w:iCs/>
+          <w:sz w:val="22"/>
+          <w:szCs w:val="22"/>
+        </w:rPr>
+        <w:t>code smells</w:t>
+      </w:r>
+      <w:r>
+        <w:rPr>
+          <w:sz w:val="22"/>
+          <w:szCs w:val="22"/>
+        </w:rPr>
+        <w:t xml:space="preserve"> nos alejaríamos de las 4</w:t>
+      </w:r>
+      <w:r>
+        <w:rPr>
           <w:sz w:val="22"/>
           <w:szCs w:val="22"/>
         </w:rPr>
         <w:t xml:space="preserve"> </w:t>
       </w:r>
-      <w:proofErr w:type="spellStart"/>
-      <w:r>
-        <w:rPr>
-          <w:i/>
-          <w:iCs/>
-          <w:sz w:val="22"/>
-          <w:szCs w:val="22"/>
-        </w:rPr>
-        <w:t>smells</w:t>
-      </w:r>
-      <w:proofErr w:type="spellEnd"/>
-      <w:r>
-        <w:rPr>
-          <w:sz w:val="22"/>
-          <w:szCs w:val="22"/>
-        </w:rPr>
-        <w:t xml:space="preserve"> nos alejaríamos de las 4 horas de limite permitiendo ser mas laxos en futuros análisis. </w:t>
+      <w:r>
+        <w:rPr>
+          <w:sz w:val="22"/>
+          <w:szCs w:val="22"/>
+        </w:rPr>
+        <w:t xml:space="preserve">horas de limite permitiendo ser mas laxos en futuros análisis. </w:t>
       </w:r>
     </w:p>
     <w:p>
@@ -3638,6 +2503,1424 @@
         <w:ind w:right="280"/>
         <w:jc w:val="both"/>
         <w:rPr>
+          <w:sz w:val="22"/>
+          <w:szCs w:val="22"/>
+        </w:rPr>
+      </w:pPr>
+    </w:p>
+    <w:p>
+      <w:pPr>
+        <w:spacing w:line="266" w:lineRule="auto"/>
+        <w:ind w:right="280"/>
+        <w:jc w:val="both"/>
+        <w:rPr>
+          <w:sz w:val="22"/>
+          <w:szCs w:val="22"/>
+        </w:rPr>
+      </w:pPr>
+    </w:p>
+    <w:p>
+      <w:pPr>
+        <w:spacing w:line="0" w:lineRule="atLeast"/>
+        <w:rPr>
+          <w:rFonts w:ascii="Calibri Light" w:eastAsia="Calibri Light" w:hAnsi="Calibri Light"/>
+          <w:b/>
+          <w:bCs/>
+          <w:color w:val="D311A0"/>
+          <w:sz w:val="28"/>
+          <w:szCs w:val="28"/>
+        </w:rPr>
+      </w:pPr>
+      <w:r>
+        <w:rPr>
+          <w:rFonts w:ascii="Calibri Light" w:eastAsia="Calibri Light" w:hAnsi="Calibri Light"/>
+          <w:b/>
+          <w:bCs/>
+          <w:color w:val="D311A0"/>
+          <w:sz w:val="28"/>
+          <w:szCs w:val="28"/>
+        </w:rPr>
+        <w:t xml:space="preserve">ANÁLISIS </w:t>
+      </w:r>
+      <w:r>
+        <w:rPr>
+          <w:rFonts w:ascii="Calibri Light" w:eastAsia="Calibri Light" w:hAnsi="Calibri Light"/>
+          <w:b/>
+          <w:bCs/>
+          <w:color w:val="D311A0"/>
+          <w:sz w:val="28"/>
+          <w:szCs w:val="28"/>
+        </w:rPr>
+        <w:t>2 DICIEMBRE</w:t>
+      </w:r>
+      <w:r>
+        <w:rPr>
+          <w:rFonts w:ascii="Calibri Light" w:eastAsia="Calibri Light" w:hAnsi="Calibri Light"/>
+          <w:b/>
+          <w:bCs/>
+          <w:color w:val="D311A0"/>
+          <w:sz w:val="28"/>
+          <w:szCs w:val="28"/>
+        </w:rPr>
+        <w:t xml:space="preserve"> 2020</w:t>
+      </w:r>
+    </w:p>
+    <w:p>
+      <w:pPr>
+        <w:spacing w:line="0" w:lineRule="atLeast"/>
+        <w:rPr>
+          <w:rFonts w:ascii="Calibri Light" w:eastAsia="Calibri Light" w:hAnsi="Calibri Light"/>
+          <w:b/>
+          <w:bCs/>
+          <w:color w:val="D311A0"/>
+          <w:sz w:val="28"/>
+          <w:szCs w:val="28"/>
+        </w:rPr>
+      </w:pPr>
+    </w:p>
+    <w:p>
+      <w:pPr>
+        <w:spacing w:line="266" w:lineRule="auto"/>
+        <w:ind w:right="280"/>
+        <w:jc w:val="both"/>
+        <w:rPr>
+          <w:sz w:val="22"/>
+          <w:szCs w:val="22"/>
+        </w:rPr>
+      </w:pPr>
+    </w:p>
+    <w:p>
+      <w:pPr>
+        <w:spacing w:line="266" w:lineRule="auto"/>
+        <w:ind w:right="280"/>
+        <w:jc w:val="both"/>
+        <w:rPr>
+          <w:sz w:val="22"/>
+          <w:szCs w:val="22"/>
+        </w:rPr>
+      </w:pPr>
+      <w:r>
+        <w:rPr>
+          <w:sz w:val="22"/>
+          <w:szCs w:val="22"/>
+        </w:rPr>
+        <w:drawing>
+          <wp:inline distT="0" distB="0" distL="0" distR="0" wp14:anchorId="1FCAD192" wp14:editId="2656598F">
+            <wp:extent cx="5727700" cy="924560"/>
+            <wp:effectExtent l="0" t="0" r="6350" b="8890"/>
+            <wp:docPr id="2" name="Imagen 2"/>
+            <wp:cNvGraphicFramePr>
+              <a:graphicFrameLocks xmlns:a="http://schemas.openxmlformats.org/drawingml/2006/main" noChangeAspect="1"/>
+            </wp:cNvGraphicFramePr>
+            <a:graphic xmlns:a="http://schemas.openxmlformats.org/drawingml/2006/main">
+              <a:graphicData uri="http://schemas.openxmlformats.org/drawingml/2006/picture">
+                <pic:pic xmlns:pic="http://schemas.openxmlformats.org/drawingml/2006/picture">
+                  <pic:nvPicPr>
+                    <pic:cNvPr id="1" name=""/>
+                    <pic:cNvPicPr/>
+                  </pic:nvPicPr>
+                  <pic:blipFill>
+                    <a:blip r:embed="rId7"/>
+                    <a:stretch>
+                      <a:fillRect/>
+                    </a:stretch>
+                  </pic:blipFill>
+                  <pic:spPr>
+                    <a:xfrm>
+                      <a:off x="0" y="0"/>
+                      <a:ext cx="5727700" cy="924560"/>
+                    </a:xfrm>
+                    <a:prstGeom prst="rect">
+                      <a:avLst/>
+                    </a:prstGeom>
+                  </pic:spPr>
+                </pic:pic>
+              </a:graphicData>
+            </a:graphic>
+          </wp:inline>
+        </w:drawing>
+      </w:r>
+    </w:p>
+    <w:p>
+      <w:pPr>
+        <w:spacing w:line="266" w:lineRule="auto"/>
+        <w:ind w:right="280"/>
+        <w:jc w:val="both"/>
+        <w:rPr>
+          <w:sz w:val="22"/>
+          <w:szCs w:val="22"/>
+        </w:rPr>
+      </w:pPr>
+    </w:p>
+    <w:p>
+      <w:pPr>
+        <w:spacing w:line="266" w:lineRule="auto"/>
+        <w:ind w:right="280"/>
+        <w:jc w:val="both"/>
+        <w:rPr>
+          <w:sz w:val="22"/>
+          <w:szCs w:val="22"/>
+        </w:rPr>
+      </w:pPr>
+    </w:p>
+    <w:p>
+      <w:pPr>
+        <w:spacing w:after="120" w:line="266" w:lineRule="auto"/>
+        <w:ind w:right="278"/>
+        <w:jc w:val="both"/>
+        <w:rPr>
+          <w:b/>
+          <w:bCs/>
+          <w:sz w:val="22"/>
+          <w:szCs w:val="22"/>
+        </w:rPr>
+      </w:pPr>
+      <w:r>
+        <w:rPr>
+          <w:b/>
+          <w:bCs/>
+          <w:sz w:val="22"/>
+          <w:szCs w:val="22"/>
+        </w:rPr>
+        <w:t>INCIDENCIAS</w:t>
+      </w:r>
+    </w:p>
+    <w:p>
+      <w:pPr>
+        <w:spacing w:line="270" w:lineRule="auto"/>
+        <w:ind w:right="280"/>
+        <w:jc w:val="both"/>
+        <w:rPr>
+          <w:sz w:val="22"/>
+          <w:szCs w:val="22"/>
+        </w:rPr>
+      </w:pPr>
+      <w:r>
+        <w:rPr>
+          <w:sz w:val="22"/>
+          <w:szCs w:val="22"/>
+        </w:rPr>
+        <w:t xml:space="preserve">El análisis de calidad supera los criterios definidos por la organización, con una calificación de </w:t>
+      </w:r>
+      <w:r>
+        <w:rPr>
+          <w:sz w:val="22"/>
+          <w:szCs w:val="22"/>
+        </w:rPr>
+        <w:t>A</w:t>
+      </w:r>
+      <w:r>
+        <w:rPr>
+          <w:sz w:val="22"/>
+          <w:szCs w:val="22"/>
+        </w:rPr>
+        <w:t xml:space="preserve">. </w:t>
+      </w:r>
+      <w:r>
+        <w:rPr>
+          <w:sz w:val="22"/>
+          <w:szCs w:val="22"/>
+        </w:rPr>
+        <w:t xml:space="preserve">Como podemos ver en la captura, han </w:t>
+      </w:r>
+      <w:r>
+        <w:rPr>
+          <w:sz w:val="22"/>
+          <w:szCs w:val="22"/>
+        </w:rPr>
+        <w:t>des</w:t>
+      </w:r>
+      <w:r>
+        <w:rPr>
+          <w:sz w:val="22"/>
+          <w:szCs w:val="22"/>
+        </w:rPr>
+        <w:t xml:space="preserve">aparecido </w:t>
+      </w:r>
+      <w:r>
+        <w:rPr>
+          <w:sz w:val="22"/>
+          <w:szCs w:val="22"/>
+        </w:rPr>
+        <w:t xml:space="preserve">los </w:t>
+      </w:r>
+      <w:r>
+        <w:rPr>
+          <w:i/>
+          <w:iCs/>
+          <w:sz w:val="22"/>
+          <w:szCs w:val="22"/>
+        </w:rPr>
+        <w:t xml:space="preserve">Bugs </w:t>
+      </w:r>
+      <w:r>
+        <w:rPr>
+          <w:sz w:val="22"/>
+          <w:szCs w:val="22"/>
+        </w:rPr>
+        <w:t xml:space="preserve">que se notificaron en el anterior análisis, pero han aparecido otros tantos </w:t>
+      </w:r>
+      <w:r>
+        <w:rPr>
+          <w:i/>
+          <w:iCs/>
+          <w:sz w:val="22"/>
+          <w:szCs w:val="22"/>
+        </w:rPr>
+        <w:t>code smells</w:t>
+      </w:r>
+      <w:r>
+        <w:rPr>
+          <w:sz w:val="22"/>
+          <w:szCs w:val="22"/>
+        </w:rPr>
+        <w:t xml:space="preserve">. Como podemos ver, tenemos 29 </w:t>
+      </w:r>
+      <w:r>
+        <w:rPr>
+          <w:i/>
+          <w:iCs/>
+          <w:sz w:val="22"/>
+          <w:szCs w:val="22"/>
+        </w:rPr>
+        <w:t>code smells</w:t>
+      </w:r>
+      <w:r>
+        <w:rPr>
+          <w:sz w:val="22"/>
+          <w:szCs w:val="22"/>
+        </w:rPr>
+        <w:t xml:space="preserve"> que han provocado una deuda técnica de 3 horas y 44 minutos y que se acerca peligrosamente al límite de 4 horas.</w:t>
+      </w:r>
+    </w:p>
+    <w:p>
+      <w:pPr>
+        <w:spacing w:line="270" w:lineRule="auto"/>
+        <w:ind w:left="260" w:right="280"/>
+        <w:jc w:val="both"/>
+        <w:rPr>
+          <w:sz w:val="22"/>
+          <w:szCs w:val="22"/>
+        </w:rPr>
+      </w:pPr>
+    </w:p>
+    <w:p>
+      <w:pPr>
+        <w:spacing w:line="266" w:lineRule="auto"/>
+        <w:ind w:right="260"/>
+        <w:jc w:val="both"/>
+        <w:rPr>
+          <w:sz w:val="22"/>
+          <w:szCs w:val="22"/>
+        </w:rPr>
+      </w:pPr>
+      <w:r>
+        <w:rPr>
+          <w:sz w:val="22"/>
+          <w:szCs w:val="22"/>
+        </w:rPr>
+        <w:t xml:space="preserve">Dado que nos hemos acercado de forma peligrosa a la deuda técnica, vamos a tratar de resolver los </w:t>
+      </w:r>
+      <w:r>
+        <w:rPr>
+          <w:i/>
+          <w:iCs/>
+          <w:sz w:val="22"/>
+          <w:szCs w:val="22"/>
+        </w:rPr>
+        <w:t>code smell</w:t>
+      </w:r>
+      <w:r>
+        <w:rPr>
+          <w:sz w:val="22"/>
+          <w:szCs w:val="22"/>
+        </w:rPr>
+        <w:t xml:space="preserve"> que más deuda nos este provocando. En este análisis hemos encontrado 9 </w:t>
+      </w:r>
+      <w:r>
+        <w:rPr>
+          <w:i/>
+          <w:iCs/>
+          <w:sz w:val="22"/>
+          <w:szCs w:val="22"/>
+        </w:rPr>
+        <w:t xml:space="preserve">code smells </w:t>
+      </w:r>
+      <w:r>
+        <w:rPr>
+          <w:sz w:val="22"/>
+          <w:szCs w:val="22"/>
+        </w:rPr>
+        <w:t xml:space="preserve">de tipo </w:t>
+      </w:r>
+      <w:r>
+        <w:rPr>
+          <w:i/>
+          <w:iCs/>
+          <w:sz w:val="22"/>
+          <w:szCs w:val="22"/>
+        </w:rPr>
+        <w:t>Critical</w:t>
+      </w:r>
+      <w:r>
+        <w:rPr>
+          <w:sz w:val="22"/>
+          <w:szCs w:val="22"/>
+        </w:rPr>
+        <w:t xml:space="preserve">, 3 </w:t>
+      </w:r>
+      <w:r>
+        <w:rPr>
+          <w:i/>
+          <w:iCs/>
+          <w:sz w:val="22"/>
+          <w:szCs w:val="22"/>
+        </w:rPr>
+        <w:t>Major</w:t>
+      </w:r>
+      <w:r>
+        <w:rPr>
+          <w:sz w:val="22"/>
+          <w:szCs w:val="22"/>
+        </w:rPr>
+        <w:t xml:space="preserve">, 10 </w:t>
+      </w:r>
+      <w:r>
+        <w:rPr>
+          <w:i/>
+          <w:iCs/>
+          <w:sz w:val="22"/>
+          <w:szCs w:val="22"/>
+        </w:rPr>
+        <w:t>Minor</w:t>
+      </w:r>
+      <w:r>
+        <w:rPr>
+          <w:sz w:val="22"/>
+          <w:szCs w:val="22"/>
+        </w:rPr>
+        <w:t xml:space="preserve"> </w:t>
+      </w:r>
+      <w:r>
+        <w:rPr>
+          <w:sz w:val="22"/>
+          <w:szCs w:val="22"/>
+        </w:rPr>
+        <w:t xml:space="preserve">y 7 </w:t>
+      </w:r>
+      <w:r>
+        <w:rPr>
+          <w:i/>
+          <w:iCs/>
+          <w:sz w:val="22"/>
+          <w:szCs w:val="22"/>
+        </w:rPr>
+        <w:t xml:space="preserve">Info. Vamos a resolver 5 code smells </w:t>
+      </w:r>
+      <w:r>
+        <w:rPr>
+          <w:sz w:val="22"/>
+          <w:szCs w:val="22"/>
+        </w:rPr>
+        <w:t xml:space="preserve">de tipo </w:t>
+      </w:r>
+      <w:r>
+        <w:rPr>
+          <w:i/>
+          <w:iCs/>
+          <w:sz w:val="22"/>
+          <w:szCs w:val="22"/>
+        </w:rPr>
+        <w:t>Critical</w:t>
+      </w:r>
+      <w:r>
+        <w:rPr>
+          <w:sz w:val="22"/>
+          <w:szCs w:val="22"/>
+        </w:rPr>
+        <w:t xml:space="preserve"> y un </w:t>
+      </w:r>
+      <w:r>
+        <w:rPr>
+          <w:i/>
+          <w:iCs/>
+          <w:sz w:val="22"/>
+          <w:szCs w:val="22"/>
+        </w:rPr>
+        <w:t xml:space="preserve">code smell </w:t>
+      </w:r>
+      <w:r>
+        <w:rPr>
+          <w:sz w:val="22"/>
+          <w:szCs w:val="22"/>
+        </w:rPr>
+        <w:t xml:space="preserve">de tipo </w:t>
+      </w:r>
+      <w:r>
+        <w:rPr>
+          <w:i/>
+          <w:iCs/>
+          <w:sz w:val="22"/>
+          <w:szCs w:val="22"/>
+        </w:rPr>
+        <w:t>Major</w:t>
+      </w:r>
+      <w:r>
+        <w:rPr>
+          <w:sz w:val="22"/>
+          <w:szCs w:val="22"/>
+        </w:rPr>
+        <w:t xml:space="preserve">. </w:t>
+      </w:r>
+      <w:r>
+        <w:rPr>
+          <w:sz w:val="22"/>
+          <w:szCs w:val="22"/>
+        </w:rPr>
+        <w:t>Por tanto, el plan de acción será el siguiente:</w:t>
+      </w:r>
+    </w:p>
+    <w:p>
+      <w:pPr>
+        <w:spacing w:line="266" w:lineRule="auto"/>
+        <w:ind w:right="260"/>
+        <w:jc w:val="both"/>
+        <w:rPr>
+          <w:sz w:val="22"/>
+          <w:szCs w:val="22"/>
+        </w:rPr>
+      </w:pPr>
+    </w:p>
+    <w:p>
+      <w:pPr>
+        <w:pStyle w:val="Prrafodelista"/>
+        <w:numPr>
+          <w:ilvl w:val="0"/>
+          <w:numId w:val="6"/>
+        </w:numPr>
+        <w:spacing w:line="266" w:lineRule="auto"/>
+        <w:ind w:right="260"/>
+        <w:jc w:val="both"/>
+        <w:rPr>
+          <w:sz w:val="22"/>
+          <w:szCs w:val="22"/>
+        </w:rPr>
+      </w:pPr>
+      <w:r>
+        <w:rPr>
+          <w:sz w:val="22"/>
+          <w:szCs w:val="22"/>
+        </w:rPr>
+        <w:t xml:space="preserve">Arreglar el </w:t>
+      </w:r>
+      <w:r>
+        <w:rPr>
+          <w:i/>
+          <w:iCs/>
+          <w:sz w:val="22"/>
+          <w:szCs w:val="22"/>
+        </w:rPr>
+        <w:t>code smell</w:t>
+      </w:r>
+      <w:r>
+        <w:rPr>
+          <w:sz w:val="22"/>
+          <w:szCs w:val="22"/>
+        </w:rPr>
+        <w:t xml:space="preserve"> de tipo </w:t>
+      </w:r>
+      <w:r>
+        <w:rPr>
+          <w:i/>
+          <w:iCs/>
+          <w:sz w:val="22"/>
+          <w:szCs w:val="22"/>
+        </w:rPr>
+        <w:t>Critical</w:t>
+      </w:r>
+      <w:r>
+        <w:rPr>
+          <w:sz w:val="22"/>
+          <w:szCs w:val="22"/>
+        </w:rPr>
+        <w:t xml:space="preserve"> localizado en la clase VehiclesActivity y que nos provoca una deuda técnica de 8 minutos. Para ello, definiremos una variable de tipo </w:t>
+      </w:r>
+      <w:r>
+        <w:rPr>
+          <w:i/>
+          <w:iCs/>
+          <w:sz w:val="22"/>
+          <w:szCs w:val="22"/>
+        </w:rPr>
+        <w:t>String</w:t>
+      </w:r>
+      <w:r>
+        <w:rPr>
+          <w:sz w:val="22"/>
+          <w:szCs w:val="22"/>
+        </w:rPr>
+        <w:t xml:space="preserve"> que contendrá el literal “VALOR” que aparece tres veces en el método seleccionarVehiculo</w:t>
+      </w:r>
+      <w:r>
+        <w:rPr>
+          <w:sz w:val="22"/>
+          <w:szCs w:val="22"/>
+        </w:rPr>
+        <w:t>()</w:t>
+      </w:r>
+      <w:r>
+        <w:rPr>
+          <w:sz w:val="22"/>
+          <w:szCs w:val="22"/>
+        </w:rPr>
+        <w:t>.</w:t>
+      </w:r>
+    </w:p>
+    <w:p>
+      <w:pPr>
+        <w:pStyle w:val="Prrafodelista"/>
+        <w:spacing w:line="266" w:lineRule="auto"/>
+        <w:ind w:right="260"/>
+        <w:jc w:val="both"/>
+        <w:rPr>
+          <w:sz w:val="22"/>
+          <w:szCs w:val="22"/>
+        </w:rPr>
+      </w:pPr>
+    </w:p>
+    <w:p>
+      <w:pPr>
+        <w:pStyle w:val="Prrafodelista"/>
+        <w:numPr>
+          <w:ilvl w:val="0"/>
+          <w:numId w:val="6"/>
+        </w:numPr>
+        <w:spacing w:line="266" w:lineRule="auto"/>
+        <w:ind w:right="260"/>
+        <w:jc w:val="both"/>
+        <w:rPr>
+          <w:sz w:val="22"/>
+          <w:szCs w:val="22"/>
+        </w:rPr>
+      </w:pPr>
+      <w:r>
+        <w:rPr>
+          <w:sz w:val="22"/>
+          <w:szCs w:val="22"/>
+        </w:rPr>
+        <w:lastRenderedPageBreak/>
+        <w:t xml:space="preserve">Arreglar el </w:t>
+      </w:r>
+      <w:r>
+        <w:rPr>
+          <w:i/>
+          <w:iCs/>
+          <w:sz w:val="22"/>
+          <w:szCs w:val="22"/>
+        </w:rPr>
+        <w:t>code smell</w:t>
+      </w:r>
+      <w:r>
+        <w:rPr>
+          <w:sz w:val="22"/>
+          <w:szCs w:val="22"/>
+        </w:rPr>
+        <w:t xml:space="preserve"> de tipo </w:t>
+      </w:r>
+      <w:r>
+        <w:rPr>
+          <w:i/>
+          <w:iCs/>
+          <w:sz w:val="22"/>
+          <w:szCs w:val="22"/>
+        </w:rPr>
+        <w:t>Critical</w:t>
+      </w:r>
+      <w:r>
+        <w:rPr>
+          <w:sz w:val="22"/>
+          <w:szCs w:val="22"/>
+        </w:rPr>
+        <w:t xml:space="preserve"> localizado en la clase </w:t>
+      </w:r>
+      <w:r>
+        <w:rPr>
+          <w:sz w:val="22"/>
+          <w:szCs w:val="22"/>
+        </w:rPr>
+        <w:t>PresenterVehiculos</w:t>
+      </w:r>
+      <w:r>
+        <w:rPr>
+          <w:sz w:val="22"/>
+          <w:szCs w:val="22"/>
+        </w:rPr>
+        <w:t xml:space="preserve"> y que nos provoca una deuda técnica de 8 minutos. Para ello, definiremos una variable de tipo </w:t>
+      </w:r>
+      <w:r>
+        <w:rPr>
+          <w:i/>
+          <w:iCs/>
+          <w:sz w:val="22"/>
+          <w:szCs w:val="22"/>
+        </w:rPr>
+        <w:t>String</w:t>
+      </w:r>
+      <w:r>
+        <w:rPr>
+          <w:sz w:val="22"/>
+          <w:szCs w:val="22"/>
+        </w:rPr>
+        <w:t xml:space="preserve"> que contendrá el literal “</w:t>
+      </w:r>
+      <w:r>
+        <w:rPr>
+          <w:sz w:val="22"/>
+          <w:szCs w:val="22"/>
+        </w:rPr>
+        <w:t>Excepcion</w:t>
+      </w:r>
+      <w:r>
+        <w:rPr>
+          <w:sz w:val="22"/>
+          <w:szCs w:val="22"/>
+        </w:rPr>
+        <w:t>” que aparece tres veces</w:t>
+      </w:r>
+      <w:r>
+        <w:rPr>
+          <w:sz w:val="22"/>
+          <w:szCs w:val="22"/>
+        </w:rPr>
+        <w:t xml:space="preserve"> en el </w:t>
+      </w:r>
+      <w:r>
+        <w:rPr>
+          <w:i/>
+          <w:iCs/>
+          <w:sz w:val="22"/>
+          <w:szCs w:val="22"/>
+        </w:rPr>
+        <w:t>catch</w:t>
+      </w:r>
+      <w:r>
+        <w:rPr>
+          <w:sz w:val="22"/>
+          <w:szCs w:val="22"/>
+        </w:rPr>
+        <w:t xml:space="preserve"> de las excepciones</w:t>
+      </w:r>
+      <w:r>
+        <w:rPr>
+          <w:sz w:val="22"/>
+          <w:szCs w:val="22"/>
+        </w:rPr>
+        <w:t xml:space="preserve"> en el método </w:t>
+      </w:r>
+      <w:r>
+        <w:rPr>
+          <w:sz w:val="22"/>
+          <w:szCs w:val="22"/>
+        </w:rPr>
+        <w:t>borraSeleccionados ()</w:t>
+      </w:r>
+      <w:r>
+        <w:rPr>
+          <w:sz w:val="22"/>
+          <w:szCs w:val="22"/>
+        </w:rPr>
+        <w:t>.</w:t>
+      </w:r>
+    </w:p>
+    <w:p>
+      <w:pPr>
+        <w:pStyle w:val="Prrafodelista"/>
+        <w:rPr>
+          <w:sz w:val="22"/>
+          <w:szCs w:val="22"/>
+        </w:rPr>
+      </w:pPr>
+    </w:p>
+    <w:p>
+      <w:pPr>
+        <w:pStyle w:val="Prrafodelista"/>
+        <w:numPr>
+          <w:ilvl w:val="0"/>
+          <w:numId w:val="6"/>
+        </w:numPr>
+        <w:spacing w:line="266" w:lineRule="auto"/>
+        <w:ind w:right="260"/>
+        <w:jc w:val="both"/>
+        <w:rPr>
+          <w:sz w:val="22"/>
+          <w:szCs w:val="22"/>
+        </w:rPr>
+      </w:pPr>
+      <w:r>
+        <w:rPr>
+          <w:sz w:val="22"/>
+          <w:szCs w:val="22"/>
+        </w:rPr>
+        <w:t xml:space="preserve">Arreglar el </w:t>
+      </w:r>
+      <w:r>
+        <w:rPr>
+          <w:i/>
+          <w:iCs/>
+          <w:sz w:val="22"/>
+          <w:szCs w:val="22"/>
+        </w:rPr>
+        <w:t>code smell</w:t>
+      </w:r>
+      <w:r>
+        <w:rPr>
+          <w:sz w:val="22"/>
+          <w:szCs w:val="22"/>
+        </w:rPr>
+        <w:t xml:space="preserve"> de tipo </w:t>
+      </w:r>
+      <w:r>
+        <w:rPr>
+          <w:i/>
+          <w:iCs/>
+          <w:sz w:val="22"/>
+          <w:szCs w:val="22"/>
+        </w:rPr>
+        <w:t>Critical</w:t>
+      </w:r>
+      <w:r>
+        <w:rPr>
+          <w:sz w:val="22"/>
+          <w:szCs w:val="22"/>
+        </w:rPr>
+        <w:t xml:space="preserve"> localizado en la clase PresenterVehiculos y que nos provoca una deuda técnica de 8 minutos. Para ello, definiremos una variable de tipo </w:t>
+      </w:r>
+      <w:r>
+        <w:rPr>
+          <w:i/>
+          <w:iCs/>
+          <w:sz w:val="22"/>
+          <w:szCs w:val="22"/>
+        </w:rPr>
+        <w:t>String</w:t>
+      </w:r>
+      <w:r>
+        <w:rPr>
+          <w:sz w:val="22"/>
+          <w:szCs w:val="22"/>
+        </w:rPr>
+        <w:t xml:space="preserve"> que contendrá el literal “</w:t>
+      </w:r>
+      <w:r>
+        <w:rPr>
+          <w:sz w:val="22"/>
+          <w:szCs w:val="22"/>
+        </w:rPr>
+        <w:t>GasoleoA</w:t>
+      </w:r>
+      <w:r>
+        <w:rPr>
+          <w:sz w:val="22"/>
+          <w:szCs w:val="22"/>
+        </w:rPr>
+        <w:t xml:space="preserve">” que aparece tres veces en </w:t>
+      </w:r>
+      <w:r>
+        <w:rPr>
+          <w:sz w:val="22"/>
+          <w:szCs w:val="22"/>
+        </w:rPr>
+        <w:t xml:space="preserve">distintos condicionales de tipo </w:t>
+      </w:r>
+      <w:r>
+        <w:rPr>
+          <w:i/>
+          <w:iCs/>
+          <w:sz w:val="22"/>
+          <w:szCs w:val="22"/>
+        </w:rPr>
+        <w:t xml:space="preserve">if </w:t>
+      </w:r>
+      <w:r>
+        <w:rPr>
+          <w:sz w:val="22"/>
+          <w:szCs w:val="22"/>
+        </w:rPr>
+        <w:t xml:space="preserve">de las excepciones en el método </w:t>
+      </w:r>
+      <w:r>
+        <w:rPr>
+          <w:sz w:val="22"/>
+          <w:szCs w:val="22"/>
+        </w:rPr>
+        <w:t>anhadirVehiculo</w:t>
+      </w:r>
+      <w:r>
+        <w:rPr>
+          <w:sz w:val="22"/>
+          <w:szCs w:val="22"/>
+        </w:rPr>
+        <w:t xml:space="preserve"> ().</w:t>
+      </w:r>
+    </w:p>
+    <w:p>
+      <w:pPr>
+        <w:spacing w:line="266" w:lineRule="auto"/>
+        <w:ind w:right="260"/>
+        <w:jc w:val="both"/>
+        <w:rPr>
+          <w:sz w:val="22"/>
+          <w:szCs w:val="22"/>
+        </w:rPr>
+      </w:pPr>
+    </w:p>
+    <w:p>
+      <w:pPr>
+        <w:pStyle w:val="Prrafodelista"/>
+        <w:numPr>
+          <w:ilvl w:val="0"/>
+          <w:numId w:val="6"/>
+        </w:numPr>
+        <w:spacing w:line="266" w:lineRule="auto"/>
+        <w:ind w:right="260"/>
+        <w:jc w:val="both"/>
+        <w:rPr>
+          <w:sz w:val="22"/>
+          <w:szCs w:val="22"/>
+        </w:rPr>
+      </w:pPr>
+      <w:r>
+        <w:rPr>
+          <w:sz w:val="22"/>
+          <w:szCs w:val="22"/>
+        </w:rPr>
+        <w:t xml:space="preserve">Arreglar el </w:t>
+      </w:r>
+      <w:r>
+        <w:rPr>
+          <w:i/>
+          <w:iCs/>
+          <w:sz w:val="22"/>
+          <w:szCs w:val="22"/>
+        </w:rPr>
+        <w:t>code smell</w:t>
+      </w:r>
+      <w:r>
+        <w:rPr>
+          <w:sz w:val="22"/>
+          <w:szCs w:val="22"/>
+        </w:rPr>
+        <w:t xml:space="preserve"> de tipo </w:t>
+      </w:r>
+      <w:r>
+        <w:rPr>
+          <w:i/>
+          <w:iCs/>
+          <w:sz w:val="22"/>
+          <w:szCs w:val="22"/>
+        </w:rPr>
+        <w:t>Critical</w:t>
+      </w:r>
+      <w:r>
+        <w:rPr>
+          <w:sz w:val="22"/>
+          <w:szCs w:val="22"/>
+        </w:rPr>
+        <w:t xml:space="preserve"> localizado en la clase PresenterVehiculos y que nos provoca una deuda técnica de 8 minutos. Para ello, definiremos una variable de tipo </w:t>
+      </w:r>
+      <w:r>
+        <w:rPr>
+          <w:i/>
+          <w:iCs/>
+          <w:sz w:val="22"/>
+          <w:szCs w:val="22"/>
+        </w:rPr>
+        <w:t>String</w:t>
+      </w:r>
+      <w:r>
+        <w:rPr>
+          <w:sz w:val="22"/>
+          <w:szCs w:val="22"/>
+        </w:rPr>
+        <w:t xml:space="preserve"> que contendrá el literal “Gasol</w:t>
+      </w:r>
+      <w:r>
+        <w:rPr>
+          <w:sz w:val="22"/>
+          <w:szCs w:val="22"/>
+        </w:rPr>
+        <w:t>ina95</w:t>
+      </w:r>
+      <w:r>
+        <w:rPr>
+          <w:sz w:val="22"/>
+          <w:szCs w:val="22"/>
+        </w:rPr>
+        <w:t xml:space="preserve">” que aparece tres veces en distintos condicionales de tipo </w:t>
+      </w:r>
+      <w:r>
+        <w:rPr>
+          <w:i/>
+          <w:iCs/>
+          <w:sz w:val="22"/>
+          <w:szCs w:val="22"/>
+        </w:rPr>
+        <w:t xml:space="preserve">if </w:t>
+      </w:r>
+      <w:r>
+        <w:rPr>
+          <w:sz w:val="22"/>
+          <w:szCs w:val="22"/>
+        </w:rPr>
+        <w:t>de las excepciones en el método anhadirVehiculo ().</w:t>
+      </w:r>
+    </w:p>
+    <w:p>
+      <w:pPr>
+        <w:spacing w:line="266" w:lineRule="auto"/>
+        <w:ind w:right="260"/>
+        <w:jc w:val="both"/>
+        <w:rPr>
+          <w:sz w:val="22"/>
+          <w:szCs w:val="22"/>
+        </w:rPr>
+      </w:pPr>
+    </w:p>
+    <w:p>
+      <w:pPr>
+        <w:pStyle w:val="Prrafodelista"/>
+        <w:numPr>
+          <w:ilvl w:val="0"/>
+          <w:numId w:val="6"/>
+        </w:numPr>
+        <w:spacing w:line="266" w:lineRule="auto"/>
+        <w:ind w:right="260"/>
+        <w:jc w:val="both"/>
+        <w:rPr>
+          <w:sz w:val="22"/>
+          <w:szCs w:val="22"/>
+        </w:rPr>
+      </w:pPr>
+      <w:r>
+        <w:rPr>
+          <w:sz w:val="22"/>
+          <w:szCs w:val="22"/>
+        </w:rPr>
+        <w:t xml:space="preserve">Arreglar el </w:t>
+      </w:r>
+      <w:r>
+        <w:rPr>
+          <w:i/>
+          <w:iCs/>
+          <w:sz w:val="22"/>
+          <w:szCs w:val="22"/>
+        </w:rPr>
+        <w:t>code smell</w:t>
+      </w:r>
+      <w:r>
+        <w:rPr>
+          <w:sz w:val="22"/>
+          <w:szCs w:val="22"/>
+        </w:rPr>
+        <w:t xml:space="preserve"> de tipo </w:t>
+      </w:r>
+      <w:r>
+        <w:rPr>
+          <w:i/>
+          <w:iCs/>
+          <w:sz w:val="22"/>
+          <w:szCs w:val="22"/>
+        </w:rPr>
+        <w:t>Critical</w:t>
+      </w:r>
+      <w:r>
+        <w:rPr>
+          <w:sz w:val="22"/>
+          <w:szCs w:val="22"/>
+        </w:rPr>
+        <w:t xml:space="preserve"> localizado en la clase PresenterVehiculos y que nos provoca una deuda técnica de </w:t>
+      </w:r>
+      <w:r>
+        <w:rPr>
+          <w:sz w:val="22"/>
+          <w:szCs w:val="22"/>
+        </w:rPr>
+        <w:t>6</w:t>
+      </w:r>
+      <w:r>
+        <w:rPr>
+          <w:sz w:val="22"/>
+          <w:szCs w:val="22"/>
+        </w:rPr>
+        <w:t xml:space="preserve"> minutos. Para ello, d</w:t>
+      </w:r>
+      <w:r>
+        <w:rPr>
+          <w:sz w:val="22"/>
+          <w:szCs w:val="22"/>
+        </w:rPr>
+        <w:t xml:space="preserve">eberemos rebajar la complejidad cognitiva máxima permitida de 31 a 30 refactorizando condicionales </w:t>
+      </w:r>
+      <w:r>
+        <w:rPr>
+          <w:i/>
+          <w:iCs/>
+          <w:sz w:val="22"/>
+          <w:szCs w:val="22"/>
+        </w:rPr>
+        <w:t>if</w:t>
+      </w:r>
+      <w:r>
+        <w:rPr>
+          <w:sz w:val="22"/>
+          <w:szCs w:val="22"/>
+        </w:rPr>
+        <w:t xml:space="preserve"> o algún bucle </w:t>
+      </w:r>
+      <w:r>
+        <w:rPr>
+          <w:i/>
+          <w:iCs/>
+          <w:sz w:val="22"/>
+          <w:szCs w:val="22"/>
+        </w:rPr>
+        <w:t>for</w:t>
+      </w:r>
+      <w:r>
+        <w:rPr>
+          <w:sz w:val="22"/>
+          <w:szCs w:val="22"/>
+        </w:rPr>
+        <w:t xml:space="preserve"> en el método anhadirVehiculo ().</w:t>
+      </w:r>
+    </w:p>
+    <w:p>
+      <w:pPr>
+        <w:spacing w:line="266" w:lineRule="auto"/>
+        <w:ind w:right="260"/>
+        <w:jc w:val="both"/>
+        <w:rPr>
+          <w:sz w:val="22"/>
+          <w:szCs w:val="22"/>
+        </w:rPr>
+      </w:pPr>
+    </w:p>
+    <w:p>
+      <w:pPr>
+        <w:pStyle w:val="Prrafodelista"/>
+        <w:numPr>
+          <w:ilvl w:val="0"/>
+          <w:numId w:val="6"/>
+        </w:numPr>
+        <w:spacing w:line="266" w:lineRule="auto"/>
+        <w:ind w:right="260"/>
+        <w:jc w:val="both"/>
+        <w:rPr>
+          <w:sz w:val="22"/>
+          <w:szCs w:val="22"/>
+        </w:rPr>
+      </w:pPr>
+      <w:r>
+        <w:rPr>
+          <w:sz w:val="22"/>
+          <w:szCs w:val="22"/>
+        </w:rPr>
+        <w:t xml:space="preserve">Arreglar el </w:t>
+      </w:r>
+      <w:r>
+        <w:rPr>
+          <w:i/>
+          <w:iCs/>
+          <w:sz w:val="22"/>
+          <w:szCs w:val="22"/>
+        </w:rPr>
+        <w:t>code smell</w:t>
+      </w:r>
+      <w:r>
+        <w:rPr>
+          <w:sz w:val="22"/>
+          <w:szCs w:val="22"/>
+        </w:rPr>
+        <w:t xml:space="preserve"> de tipo </w:t>
+      </w:r>
+      <w:r>
+        <w:rPr>
+          <w:i/>
+          <w:iCs/>
+          <w:sz w:val="22"/>
+          <w:szCs w:val="22"/>
+        </w:rPr>
+        <w:t xml:space="preserve">Major </w:t>
+      </w:r>
+      <w:r>
+        <w:rPr>
+          <w:sz w:val="22"/>
+          <w:szCs w:val="22"/>
+        </w:rPr>
+        <w:t xml:space="preserve">localizado en la clase PresenterVehiculos y que provoca una deuda técnica de 50 minutos. Para ello, deberemos eliminar 4 bloques de código duplicados en el método anhadirVehiculo() y que corresponden a los </w:t>
+      </w:r>
+      <w:r>
+        <w:rPr>
+          <w:i/>
+          <w:iCs/>
+          <w:sz w:val="22"/>
+          <w:szCs w:val="22"/>
+        </w:rPr>
+        <w:t>ifs</w:t>
+      </w:r>
+      <w:r>
+        <w:rPr>
+          <w:sz w:val="22"/>
+          <w:szCs w:val="22"/>
+        </w:rPr>
+        <w:t xml:space="preserve"> para controlar la aparición de vocales en las matrículas de los vehículos.</w:t>
+      </w:r>
+    </w:p>
+    <w:p>
+      <w:pPr>
+        <w:pStyle w:val="Prrafodelista"/>
+        <w:rPr>
+          <w:sz w:val="22"/>
+          <w:szCs w:val="22"/>
+        </w:rPr>
+      </w:pPr>
+    </w:p>
+    <w:p>
+      <w:pPr>
+        <w:spacing w:line="266" w:lineRule="auto"/>
+        <w:ind w:right="260"/>
+        <w:jc w:val="both"/>
+        <w:rPr>
+          <w:sz w:val="22"/>
+          <w:szCs w:val="22"/>
+        </w:rPr>
+      </w:pPr>
+    </w:p>
+    <w:p>
+      <w:pPr>
+        <w:spacing w:after="120" w:line="266" w:lineRule="auto"/>
+        <w:ind w:right="261"/>
+        <w:jc w:val="both"/>
+        <w:rPr>
+          <w:b/>
+          <w:bCs/>
+          <w:sz w:val="22"/>
+          <w:szCs w:val="22"/>
+        </w:rPr>
+      </w:pPr>
+      <w:r>
+        <w:rPr>
+          <w:b/>
+          <w:bCs/>
+          <w:sz w:val="22"/>
+          <w:szCs w:val="22"/>
+        </w:rPr>
+        <w:t>COMENTARIOS</w:t>
+      </w:r>
+    </w:p>
+    <w:p>
+      <w:pPr>
+        <w:spacing w:line="266" w:lineRule="auto"/>
+        <w:ind w:right="260"/>
+        <w:jc w:val="both"/>
+        <w:rPr>
+          <w:sz w:val="22"/>
+          <w:szCs w:val="22"/>
+        </w:rPr>
+      </w:pPr>
+    </w:p>
+    <w:p>
+      <w:pPr>
+        <w:spacing w:line="266" w:lineRule="auto"/>
+        <w:ind w:right="280"/>
+        <w:jc w:val="both"/>
+        <w:rPr>
+          <w:sz w:val="22"/>
+          <w:szCs w:val="22"/>
+        </w:rPr>
+      </w:pPr>
+      <w:r>
+        <w:rPr>
+          <w:sz w:val="22"/>
+          <w:szCs w:val="22"/>
+        </w:rPr>
+        <w:t xml:space="preserve">Al realizar este plan de acción la deuda técnica se rebajaría en 1 hora y </w:t>
+      </w:r>
+      <w:r>
+        <w:rPr>
+          <w:sz w:val="22"/>
+          <w:szCs w:val="22"/>
+        </w:rPr>
+        <w:t>28</w:t>
+      </w:r>
+      <w:r>
+        <w:rPr>
+          <w:sz w:val="22"/>
+          <w:szCs w:val="22"/>
+        </w:rPr>
+        <w:t xml:space="preserve"> minuto</w:t>
+      </w:r>
+      <w:r>
+        <w:rPr>
+          <w:sz w:val="22"/>
+          <w:szCs w:val="22"/>
+        </w:rPr>
+        <w:t>s</w:t>
+      </w:r>
+      <w:r>
+        <w:rPr>
+          <w:sz w:val="22"/>
+          <w:szCs w:val="22"/>
+        </w:rPr>
+        <w:t xml:space="preserve">. </w:t>
+      </w:r>
+      <w:r>
+        <w:rPr>
+          <w:sz w:val="22"/>
+          <w:szCs w:val="22"/>
+        </w:rPr>
+        <w:t xml:space="preserve">Como podemos ver, los 4 primeros </w:t>
+      </w:r>
+      <w:r>
+        <w:rPr>
+          <w:i/>
+          <w:iCs/>
+          <w:sz w:val="22"/>
+          <w:szCs w:val="22"/>
+        </w:rPr>
+        <w:t>code smells</w:t>
+      </w:r>
+      <w:r>
+        <w:rPr>
+          <w:sz w:val="22"/>
+          <w:szCs w:val="22"/>
+        </w:rPr>
+        <w:t xml:space="preserve"> son lo mismo y teniendo en cuenta esto, sabemos que tardaremos bastante menos de 8 minutos en resolverlo. Debido a esto, hemos decidido añadir un </w:t>
+      </w:r>
+      <w:r>
+        <w:rPr>
+          <w:i/>
+          <w:iCs/>
+          <w:sz w:val="22"/>
+          <w:szCs w:val="22"/>
+        </w:rPr>
+        <w:t>code smell Major</w:t>
+      </w:r>
+      <w:r>
+        <w:rPr>
+          <w:sz w:val="22"/>
+          <w:szCs w:val="22"/>
+        </w:rPr>
+        <w:t xml:space="preserve"> con 50 minutos de deuda técnica porque tenemos una idea de como resolverlo y el </w:t>
+      </w:r>
+      <w:r>
+        <w:rPr>
+          <w:i/>
+          <w:iCs/>
+          <w:sz w:val="22"/>
+          <w:szCs w:val="22"/>
+        </w:rPr>
+        <w:t>code smell</w:t>
+      </w:r>
+      <w:r>
+        <w:rPr>
+          <w:sz w:val="22"/>
+          <w:szCs w:val="22"/>
+        </w:rPr>
+        <w:t xml:space="preserve"> 5 se resolvería al mismo tiempo que resolvemos el </w:t>
+      </w:r>
+      <w:r>
+        <w:rPr>
+          <w:i/>
+          <w:iCs/>
+          <w:sz w:val="22"/>
+          <w:szCs w:val="22"/>
+        </w:rPr>
+        <w:t>code smell</w:t>
+      </w:r>
+      <w:r>
+        <w:rPr>
+          <w:sz w:val="22"/>
+          <w:szCs w:val="22"/>
+        </w:rPr>
+        <w:t xml:space="preserve"> 6.</w:t>
+      </w:r>
+      <w:r>
+        <w:rPr>
+          <w:sz w:val="22"/>
+          <w:szCs w:val="22"/>
+        </w:rPr>
+        <w:t xml:space="preserve"> </w:t>
+      </w:r>
+    </w:p>
+    <w:p>
+      <w:pPr>
+        <w:spacing w:line="266" w:lineRule="auto"/>
+        <w:ind w:right="280"/>
+        <w:jc w:val="both"/>
+        <w:rPr>
+          <w:sz w:val="22"/>
+          <w:szCs w:val="22"/>
+        </w:rPr>
+      </w:pPr>
+    </w:p>
+    <w:p>
+      <w:pPr>
+        <w:spacing w:line="266" w:lineRule="auto"/>
+        <w:ind w:right="280"/>
+        <w:jc w:val="both"/>
+        <w:rPr>
+          <w:sz w:val="22"/>
+          <w:szCs w:val="22"/>
+        </w:rPr>
+      </w:pPr>
+      <w:r>
+        <w:rPr>
+          <w:sz w:val="22"/>
+          <w:szCs w:val="22"/>
+        </w:rPr>
+        <w:t>Una vez completado este plan de acción, la deuda técnica pasaría a ser de 2 horas y 16 minutos</w:t>
+      </w:r>
+      <w:r>
+        <w:rPr>
+          <w:sz w:val="22"/>
+          <w:szCs w:val="22"/>
+        </w:rPr>
+        <w:t xml:space="preserve"> que dará un margen para próximas integraciones.</w:t>
+      </w:r>
+    </w:p>
+    <w:p>
+      <w:pPr>
+        <w:spacing w:line="266" w:lineRule="auto"/>
+        <w:ind w:right="260"/>
+        <w:jc w:val="both"/>
+        <w:rPr>
+          <w:b/>
+          <w:bCs/>
+          <w:sz w:val="22"/>
+          <w:szCs w:val="22"/>
+        </w:rPr>
+      </w:pPr>
+    </w:p>
+    <w:p>
+      <w:pPr>
+        <w:spacing w:line="266" w:lineRule="auto"/>
+        <w:ind w:right="280"/>
+        <w:jc w:val="both"/>
+        <w:rPr>
+          <w:sz w:val="22"/>
+          <w:szCs w:val="22"/>
+        </w:rPr>
+      </w:pPr>
+    </w:p>
+    <w:p>
+      <w:pPr>
+        <w:spacing w:line="266" w:lineRule="auto"/>
+        <w:ind w:right="280"/>
+        <w:jc w:val="both"/>
+        <w:rPr>
+          <w:b/>
+          <w:bCs/>
           <w:sz w:val="22"/>
           <w:szCs w:val="22"/>
         </w:rPr>
@@ -3927,6 +4210,95 @@
     </w:lvl>
   </w:abstractNum>
   <w:abstractNum w:abstractNumId="4" w15:restartNumberingAfterBreak="0">
+    <w:nsid w:val="54A50FCF"/>
+    <w:multiLevelType w:val="hybridMultilevel"/>
+    <w:tmpl w:val="19007C28"/>
+    <w:lvl w:ilvl="0" w:tplc="08090011">
+      <w:start w:val="1"/>
+      <w:numFmt w:val="decimal"/>
+      <w:lvlText w:val="%1)"/>
+      <w:lvlJc w:val="left"/>
+      <w:pPr>
+        <w:ind w:left="720" w:hanging="360"/>
+      </w:pPr>
+      <w:rPr>
+        <w:rFonts w:hint="default"/>
+      </w:rPr>
+    </w:lvl>
+    <w:lvl w:ilvl="1" w:tplc="08090019" w:tentative="1">
+      <w:start w:val="1"/>
+      <w:numFmt w:val="lowerLetter"/>
+      <w:lvlText w:val="%2."/>
+      <w:lvlJc w:val="left"/>
+      <w:pPr>
+        <w:ind w:left="1440" w:hanging="360"/>
+      </w:pPr>
+    </w:lvl>
+    <w:lvl w:ilvl="2" w:tplc="0809001B" w:tentative="1">
+      <w:start w:val="1"/>
+      <w:numFmt w:val="lowerRoman"/>
+      <w:lvlText w:val="%3."/>
+      <w:lvlJc w:val="right"/>
+      <w:pPr>
+        <w:ind w:left="2160" w:hanging="180"/>
+      </w:pPr>
+    </w:lvl>
+    <w:lvl w:ilvl="3" w:tplc="0809000F" w:tentative="1">
+      <w:start w:val="1"/>
+      <w:numFmt w:val="decimal"/>
+      <w:lvlText w:val="%4."/>
+      <w:lvlJc w:val="left"/>
+      <w:pPr>
+        <w:ind w:left="2880" w:hanging="360"/>
+      </w:pPr>
+    </w:lvl>
+    <w:lvl w:ilvl="4" w:tplc="08090019" w:tentative="1">
+      <w:start w:val="1"/>
+      <w:numFmt w:val="lowerLetter"/>
+      <w:lvlText w:val="%5."/>
+      <w:lvlJc w:val="left"/>
+      <w:pPr>
+        <w:ind w:left="3600" w:hanging="360"/>
+      </w:pPr>
+    </w:lvl>
+    <w:lvl w:ilvl="5" w:tplc="0809001B" w:tentative="1">
+      <w:start w:val="1"/>
+      <w:numFmt w:val="lowerRoman"/>
+      <w:lvlText w:val="%6."/>
+      <w:lvlJc w:val="right"/>
+      <w:pPr>
+        <w:ind w:left="4320" w:hanging="180"/>
+      </w:pPr>
+    </w:lvl>
+    <w:lvl w:ilvl="6" w:tplc="0809000F" w:tentative="1">
+      <w:start w:val="1"/>
+      <w:numFmt w:val="decimal"/>
+      <w:lvlText w:val="%7."/>
+      <w:lvlJc w:val="left"/>
+      <w:pPr>
+        <w:ind w:left="5040" w:hanging="360"/>
+      </w:pPr>
+    </w:lvl>
+    <w:lvl w:ilvl="7" w:tplc="08090019" w:tentative="1">
+      <w:start w:val="1"/>
+      <w:numFmt w:val="lowerLetter"/>
+      <w:lvlText w:val="%8."/>
+      <w:lvlJc w:val="left"/>
+      <w:pPr>
+        <w:ind w:left="5760" w:hanging="360"/>
+      </w:pPr>
+    </w:lvl>
+    <w:lvl w:ilvl="8" w:tplc="0809001B" w:tentative="1">
+      <w:start w:val="1"/>
+      <w:numFmt w:val="lowerRoman"/>
+      <w:lvlText w:val="%9."/>
+      <w:lvlJc w:val="right"/>
+      <w:pPr>
+        <w:ind w:left="6480" w:hanging="180"/>
+      </w:pPr>
+    </w:lvl>
+  </w:abstractNum>
+  <w:abstractNum w:abstractNumId="5" w15:restartNumberingAfterBreak="0">
     <w:nsid w:val="5ECF651B"/>
     <w:multiLevelType w:val="hybridMultilevel"/>
     <w:tmpl w:val="74B0DC50"/>
@@ -3998,6 +4370,9 @@
     <w:abstractNumId w:val="3"/>
   </w:num>
   <w:num w:numId="5">
+    <w:abstractNumId w:val="5"/>
+  </w:num>
+  <w:num w:numId="6">
     <w:abstractNumId w:val="4"/>
   </w:num>
 </w:numbering>
@@ -4423,6 +4798,17 @@
     <w:semiHidden/>
     <w:unhideWhenUsed/>
   </w:style>
+  <w:style w:type="paragraph" w:styleId="Prrafodelista">
+    <w:name w:val="List Paragraph"/>
+    <w:basedOn w:val="Normal"/>
+    <w:uiPriority w:val="34"/>
+    <w:qFormat/>
+    <w:rsid w:val="00F83E12"/>
+    <w:pPr>
+      <w:ind w:left="720"/>
+      <w:contextualSpacing/>
+    </w:pPr>
+  </w:style>
 </w:styles>
 </file>
 

</xml_diff>